<commit_message>
Thor2023 - cc64 doc update
</commit_message>
<xml_diff>
--- a/Thor2023/software/cc64/doc/CC64 Language Reference.docx
+++ b/Thor2023/software/cc64/doc/CC64 Language Reference.docx
@@ -4446,15 +4446,7 @@
         <w:t>C</w:t>
       </w:r>
       <w:r>
-        <w:t xml:space="preserve">C64 </w:t>
-      </w:r>
-      <w:proofErr w:type="gramStart"/>
-      <w:r>
-        <w:t>is able to</w:t>
-      </w:r>
-      <w:proofErr w:type="gramEnd"/>
-      <w:r>
-        <w:t xml:space="preserve"> compile most C language programs with little or no modification required. </w:t>
+        <w:t xml:space="preserve">C64 is able to compile most C language programs with little or no modification required. </w:t>
       </w:r>
       <w:r>
         <w:t xml:space="preserve">In addition to the standard ‘C’ language </w:t>
@@ -5050,79 +5042,79 @@
     </w:p>
     <w:p>
       <w:r>
-        <w:t>ANY1</w:t>
+        <w:br w:type="page"/>
+      </w:r>
+    </w:p>
+    <w:p>
+      <w:pPr>
+        <w:pStyle w:val="Heading1"/>
+      </w:pPr>
+      <w:r>
+        <w:lastRenderedPageBreak/>
+        <w:t>Thor</w:t>
       </w:r>
       <w:r>
         <w:t xml:space="preserve"> Register Usage</w:t>
       </w:r>
     </w:p>
+    <w:p/>
+    <w:p/>
+    <w:p/>
     <w:tbl>
       <w:tblPr>
         <w:tblStyle w:val="TableGrid"/>
-        <w:tblW w:w="0" w:type="auto"/>
-        <w:tblInd w:w="1440" w:type="dxa"/>
+        <w:tblW w:w="9810" w:type="dxa"/>
+        <w:tblInd w:w="-34" w:type="dxa"/>
         <w:tblLook w:val="04A0" w:firstRow="1" w:lastRow="0" w:firstColumn="1" w:lastColumn="0" w:noHBand="0" w:noVBand="1"/>
       </w:tblPr>
       <w:tblGrid>
-        <w:gridCol w:w="1066"/>
-        <w:gridCol w:w="3726"/>
-        <w:gridCol w:w="1560"/>
+        <w:gridCol w:w="1135"/>
+        <w:gridCol w:w="1417"/>
+        <w:gridCol w:w="1701"/>
+        <w:gridCol w:w="5557"/>
       </w:tblGrid>
       <w:tr>
         <w:tc>
           <w:tcPr>
-            <w:tcW w:w="1066" w:type="dxa"/>
-            <w:shd w:val="clear" w:color="auto" w:fill="404040" w:themeFill="text1" w:themeFillTint="BF"/>
+            <w:tcW w:w="1135" w:type="dxa"/>
           </w:tcPr>
           <w:p>
             <w:pPr>
-              <w:rPr>
-                <w:color w:val="FFFFFF" w:themeColor="background1"/>
-              </w:rPr>
+              <w:jc w:val="center"/>
             </w:pPr>
-            <w:r>
-              <w:rPr>
-                <w:color w:val="FFFFFF" w:themeColor="background1"/>
-              </w:rPr>
-              <w:t>Register</w:t>
+            <w:bookmarkStart w:id="3" w:name="_Hlk132843673"/>
+            <w:r>
+              <w:t>Regno</w:t>
             </w:r>
           </w:p>
         </w:tc>
         <w:tc>
           <w:tcPr>
-            <w:tcW w:w="3726" w:type="dxa"/>
-            <w:shd w:val="clear" w:color="auto" w:fill="404040" w:themeFill="text1" w:themeFillTint="BF"/>
+            <w:tcW w:w="1417" w:type="dxa"/>
           </w:tcPr>
           <w:p>
-            <w:pPr>
-              <w:rPr>
-                <w:color w:val="FFFFFF" w:themeColor="background1"/>
-              </w:rPr>
-            </w:pPr>
-            <w:r>
-              <w:rPr>
-                <w:color w:val="FFFFFF" w:themeColor="background1"/>
-              </w:rPr>
-              <w:t>Description / Suggested Usage</w:t>
+            <w:r>
+              <w:t>ABI</w:t>
             </w:r>
           </w:p>
         </w:tc>
         <w:tc>
           <w:tcPr>
-            <w:tcW w:w="1560" w:type="dxa"/>
-            <w:shd w:val="clear" w:color="auto" w:fill="404040" w:themeFill="text1" w:themeFillTint="BF"/>
+            <w:tcW w:w="1701" w:type="dxa"/>
           </w:tcPr>
           <w:p>
-            <w:pPr>
-              <w:rPr>
-                <w:color w:val="FFFFFF" w:themeColor="background1"/>
-              </w:rPr>
-            </w:pPr>
-            <w:r>
-              <w:rPr>
-                <w:color w:val="FFFFFF" w:themeColor="background1"/>
-              </w:rPr>
-              <w:t>Saver</w:t>
+            <w:r>
+              <w:t>Group Reg</w:t>
+            </w:r>
+          </w:p>
+        </w:tc>
+        <w:tc>
+          <w:tcPr>
+            <w:tcW w:w="5557" w:type="dxa"/>
+          </w:tcPr>
+          <w:p>
+            <w:r>
+              <w:t>ABI Usage</w:t>
             </w:r>
           </w:p>
         </w:tc>
@@ -5130,12 +5122,12 @@
       <w:tr>
         <w:tc>
           <w:tcPr>
-            <w:tcW w:w="1066" w:type="dxa"/>
+            <w:tcW w:w="1135" w:type="dxa"/>
           </w:tcPr>
           <w:p>
-            <w:r>
-              <w:t>x</w:t>
-            </w:r>
+            <w:pPr>
+              <w:jc w:val="center"/>
+            </w:pPr>
             <w:r>
               <w:t>0</w:t>
             </w:r>
@@ -5143,17 +5135,394 @@
         </w:tc>
         <w:tc>
           <w:tcPr>
-            <w:tcW w:w="3726" w:type="dxa"/>
+            <w:tcW w:w="1417" w:type="dxa"/>
           </w:tcPr>
           <w:p>
             <w:r>
-              <w:t>zero (hardware)</w:t>
+              <w:t>0</w:t>
             </w:r>
           </w:p>
         </w:tc>
         <w:tc>
           <w:tcPr>
-            <w:tcW w:w="1560" w:type="dxa"/>
+            <w:tcW w:w="1701" w:type="dxa"/>
+            <w:vMerge w:val="restart"/>
+            <w:vAlign w:val="center"/>
+          </w:tcPr>
+          <w:p>
+            <w:r>
+              <w:t>AG0</w:t>
+            </w:r>
+          </w:p>
+        </w:tc>
+        <w:tc>
+          <w:tcPr>
+            <w:tcW w:w="5557" w:type="dxa"/>
+          </w:tcPr>
+          <w:p>
+            <w:r>
+              <w:t>Always zero</w:t>
+            </w:r>
+          </w:p>
+        </w:tc>
+      </w:tr>
+      <w:tr>
+        <w:tc>
+          <w:tcPr>
+            <w:tcW w:w="1135" w:type="dxa"/>
+          </w:tcPr>
+          <w:p>
+            <w:pPr>
+              <w:jc w:val="center"/>
+            </w:pPr>
+            <w:r>
+              <w:t>1</w:t>
+            </w:r>
+          </w:p>
+        </w:tc>
+        <w:tc>
+          <w:tcPr>
+            <w:tcW w:w="1417" w:type="dxa"/>
+          </w:tcPr>
+          <w:p>
+            <w:r>
+              <w:t>A0</w:t>
+            </w:r>
+          </w:p>
+        </w:tc>
+        <w:tc>
+          <w:tcPr>
+            <w:tcW w:w="1701" w:type="dxa"/>
+            <w:vMerge/>
+          </w:tcPr>
+          <w:p/>
+        </w:tc>
+        <w:tc>
+          <w:tcPr>
+            <w:tcW w:w="5557" w:type="dxa"/>
+          </w:tcPr>
+          <w:p>
+            <w:r>
+              <w:t>First argument / return value register</w:t>
+            </w:r>
+          </w:p>
+        </w:tc>
+      </w:tr>
+      <w:tr>
+        <w:tc>
+          <w:tcPr>
+            <w:tcW w:w="1135" w:type="dxa"/>
+          </w:tcPr>
+          <w:p>
+            <w:pPr>
+              <w:jc w:val="center"/>
+            </w:pPr>
+            <w:r>
+              <w:t>2</w:t>
+            </w:r>
+          </w:p>
+        </w:tc>
+        <w:tc>
+          <w:tcPr>
+            <w:tcW w:w="1417" w:type="dxa"/>
+          </w:tcPr>
+          <w:p>
+            <w:r>
+              <w:t>A1</w:t>
+            </w:r>
+          </w:p>
+        </w:tc>
+        <w:tc>
+          <w:tcPr>
+            <w:tcW w:w="1701" w:type="dxa"/>
+            <w:vMerge/>
+          </w:tcPr>
+          <w:p/>
+        </w:tc>
+        <w:tc>
+          <w:tcPr>
+            <w:tcW w:w="5557" w:type="dxa"/>
+          </w:tcPr>
+          <w:p>
+            <w:r>
+              <w:t>Second argument / return value register</w:t>
+            </w:r>
+          </w:p>
+        </w:tc>
+      </w:tr>
+      <w:tr>
+        <w:tc>
+          <w:tcPr>
+            <w:tcW w:w="1135" w:type="dxa"/>
+          </w:tcPr>
+          <w:p>
+            <w:pPr>
+              <w:jc w:val="center"/>
+            </w:pPr>
+            <w:r>
+              <w:t>3</w:t>
+            </w:r>
+          </w:p>
+        </w:tc>
+        <w:tc>
+          <w:tcPr>
+            <w:tcW w:w="1417" w:type="dxa"/>
+          </w:tcPr>
+          <w:p>
+            <w:r>
+              <w:t>A2</w:t>
+            </w:r>
+          </w:p>
+        </w:tc>
+        <w:tc>
+          <w:tcPr>
+            <w:tcW w:w="1701" w:type="dxa"/>
+            <w:vMerge/>
+          </w:tcPr>
+          <w:p/>
+        </w:tc>
+        <w:tc>
+          <w:tcPr>
+            <w:tcW w:w="5557" w:type="dxa"/>
+          </w:tcPr>
+          <w:p>
+            <w:r>
+              <w:t>Third argument register</w:t>
+            </w:r>
+          </w:p>
+        </w:tc>
+      </w:tr>
+      <w:tr>
+        <w:tc>
+          <w:tcPr>
+            <w:tcW w:w="1135" w:type="dxa"/>
+          </w:tcPr>
+          <w:p>
+            <w:pPr>
+              <w:jc w:val="center"/>
+            </w:pPr>
+            <w:r>
+              <w:t>4 to 15</w:t>
+            </w:r>
+          </w:p>
+        </w:tc>
+        <w:tc>
+          <w:tcPr>
+            <w:tcW w:w="1417" w:type="dxa"/>
+          </w:tcPr>
+          <w:p>
+            <w:r>
+              <w:t>T0 to T11</w:t>
+            </w:r>
+          </w:p>
+        </w:tc>
+        <w:tc>
+          <w:tcPr>
+            <w:tcW w:w="1701" w:type="dxa"/>
+          </w:tcPr>
+          <w:p>
+            <w:r>
+              <w:t>TG0 to TG2</w:t>
+            </w:r>
+          </w:p>
+        </w:tc>
+        <w:tc>
+          <w:tcPr>
+            <w:tcW w:w="5557" w:type="dxa"/>
+          </w:tcPr>
+          <w:p>
+            <w:r>
+              <w:t>Temporary register, caller save</w:t>
+            </w:r>
+          </w:p>
+        </w:tc>
+      </w:tr>
+      <w:tr>
+        <w:tc>
+          <w:tcPr>
+            <w:tcW w:w="1135" w:type="dxa"/>
+          </w:tcPr>
+          <w:p>
+            <w:pPr>
+              <w:jc w:val="center"/>
+            </w:pPr>
+            <w:r>
+              <w:t>16 to 31</w:t>
+            </w:r>
+          </w:p>
+        </w:tc>
+        <w:tc>
+          <w:tcPr>
+            <w:tcW w:w="1417" w:type="dxa"/>
+          </w:tcPr>
+          <w:p>
+            <w:r>
+              <w:t>S0 to S15</w:t>
+            </w:r>
+          </w:p>
+        </w:tc>
+        <w:tc>
+          <w:tcPr>
+            <w:tcW w:w="1701" w:type="dxa"/>
+          </w:tcPr>
+          <w:p>
+            <w:r>
+              <w:t>SG0 to SG3</w:t>
+            </w:r>
+          </w:p>
+        </w:tc>
+        <w:tc>
+          <w:tcPr>
+            <w:tcW w:w="5557" w:type="dxa"/>
+          </w:tcPr>
+          <w:p>
+            <w:r>
+              <w:t>Saved register, register variables</w:t>
+            </w:r>
+          </w:p>
+        </w:tc>
+      </w:tr>
+      <w:bookmarkEnd w:id="3"/>
+    </w:tbl>
+    <w:p/>
+    <w:p/>
+    <w:tbl>
+      <w:tblPr>
+        <w:tblStyle w:val="TableGrid"/>
+        <w:tblpPr w:leftFromText="180" w:rightFromText="180" w:vertAnchor="text" w:horzAnchor="page" w:tblpX="1672" w:tblpY="281"/>
+        <w:tblW w:w="9889" w:type="dxa"/>
+        <w:tblLook w:val="04A0" w:firstRow="1" w:lastRow="0" w:firstColumn="1" w:lastColumn="0" w:noHBand="0" w:noVBand="1"/>
+      </w:tblPr>
+      <w:tblGrid>
+        <w:gridCol w:w="1235"/>
+        <w:gridCol w:w="1425"/>
+        <w:gridCol w:w="1701"/>
+        <w:gridCol w:w="5528"/>
+      </w:tblGrid>
+      <w:tr>
+        <w:tc>
+          <w:tcPr>
+            <w:tcW w:w="1235" w:type="dxa"/>
+          </w:tcPr>
+          <w:p>
+            <w:pPr>
+              <w:jc w:val="center"/>
+            </w:pPr>
+            <w:bookmarkStart w:id="4" w:name="_Hlk132843832"/>
+            <w:r>
+              <w:t>32 to 39</w:t>
+            </w:r>
+          </w:p>
+        </w:tc>
+        <w:tc>
+          <w:tcPr>
+            <w:tcW w:w="1425" w:type="dxa"/>
+          </w:tcPr>
+          <w:p>
+            <w:r>
+              <w:t>VM0 to VM7</w:t>
+            </w:r>
+          </w:p>
+        </w:tc>
+        <w:tc>
+          <w:tcPr>
+            <w:tcW w:w="1701" w:type="dxa"/>
+          </w:tcPr>
+          <w:p>
+            <w:r>
+              <w:t>VMG0,VMG1</w:t>
+            </w:r>
+          </w:p>
+        </w:tc>
+        <w:tc>
+          <w:tcPr>
+            <w:tcW w:w="5528" w:type="dxa"/>
+          </w:tcPr>
+          <w:p>
+            <w:r>
+              <w:t>Vector mask</w:t>
+            </w:r>
+          </w:p>
+        </w:tc>
+      </w:tr>
+      <w:tr>
+        <w:tc>
+          <w:tcPr>
+            <w:tcW w:w="1235" w:type="dxa"/>
+          </w:tcPr>
+          <w:p>
+            <w:pPr>
+              <w:jc w:val="center"/>
+            </w:pPr>
+            <w:r>
+              <w:t>40 to 47</w:t>
+            </w:r>
+          </w:p>
+        </w:tc>
+        <w:tc>
+          <w:tcPr>
+            <w:tcW w:w="1425" w:type="dxa"/>
+          </w:tcPr>
+          <w:p>
+            <w:r>
+              <w:t>A3 to A10</w:t>
+            </w:r>
+          </w:p>
+        </w:tc>
+        <w:tc>
+          <w:tcPr>
+            <w:tcW w:w="1701" w:type="dxa"/>
+          </w:tcPr>
+          <w:p>
+            <w:r>
+              <w:t>AG1,AG2</w:t>
+            </w:r>
+          </w:p>
+        </w:tc>
+        <w:tc>
+          <w:tcPr>
+            <w:tcW w:w="5528" w:type="dxa"/>
+          </w:tcPr>
+          <w:p>
+            <w:r>
+              <w:t>Argument register</w:t>
+            </w:r>
+          </w:p>
+        </w:tc>
+      </w:tr>
+      <w:tr>
+        <w:tc>
+          <w:tcPr>
+            <w:tcW w:w="1235" w:type="dxa"/>
+          </w:tcPr>
+          <w:p>
+            <w:pPr>
+              <w:jc w:val="center"/>
+            </w:pPr>
+            <w:r>
+              <w:t>48 to 51</w:t>
+            </w:r>
+          </w:p>
+        </w:tc>
+        <w:tc>
+          <w:tcPr>
+            <w:tcW w:w="1425" w:type="dxa"/>
+          </w:tcPr>
+          <w:p/>
+        </w:tc>
+        <w:tc>
+          <w:tcPr>
+            <w:tcW w:w="1701" w:type="dxa"/>
+          </w:tcPr>
+          <w:p>
+            <w:r>
+              <w:t>G12</w:t>
+            </w:r>
+          </w:p>
+        </w:tc>
+        <w:tc>
+          <w:tcPr>
+            <w:tcW w:w="5528" w:type="dxa"/>
           </w:tcPr>
           <w:p/>
         </w:tc>
@@ -5161,59 +5530,96 @@
       <w:tr>
         <w:tc>
           <w:tcPr>
-            <w:tcW w:w="1066" w:type="dxa"/>
+            <w:tcW w:w="1235" w:type="dxa"/>
           </w:tcPr>
           <w:p>
-            <w:r>
-              <w:t>x1-x3</w:t>
+            <w:pPr>
+              <w:jc w:val="center"/>
+            </w:pPr>
+            <w:r>
+              <w:t>52</w:t>
             </w:r>
           </w:p>
         </w:tc>
         <w:tc>
           <w:tcPr>
-            <w:tcW w:w="3726" w:type="dxa"/>
+            <w:tcW w:w="1425" w:type="dxa"/>
           </w:tcPr>
           <w:p>
             <w:r>
-              <w:t>return address registers</w:t>
+              <w:t>TS</w:t>
             </w:r>
           </w:p>
         </w:tc>
         <w:tc>
           <w:tcPr>
-            <w:tcW w:w="1560" w:type="dxa"/>
+            <w:tcW w:w="1701" w:type="dxa"/>
+            <w:vMerge w:val="restart"/>
+            <w:vAlign w:val="center"/>
           </w:tcPr>
-          <w:p/>
+          <w:p>
+            <w:r>
+              <w:t>G13</w:t>
+            </w:r>
+          </w:p>
+        </w:tc>
+        <w:tc>
+          <w:tcPr>
+            <w:tcW w:w="5528" w:type="dxa"/>
+          </w:tcPr>
+          <w:p>
+            <w:r>
+              <w:t>Thread state pointer</w:t>
+            </w:r>
+          </w:p>
         </w:tc>
       </w:tr>
       <w:tr>
         <w:tc>
           <w:tcPr>
-            <w:tcW w:w="1066" w:type="dxa"/>
+            <w:tcW w:w="1235" w:type="dxa"/>
           </w:tcPr>
           <w:p>
-            <w:r>
-              <w:t>x4-x9</w:t>
+            <w:pPr>
+              <w:jc w:val="center"/>
+            </w:pPr>
+            <w:r>
+              <w:t>53</w:t>
             </w:r>
           </w:p>
         </w:tc>
         <w:tc>
           <w:tcPr>
-            <w:tcW w:w="3726" w:type="dxa"/>
+            <w:tcW w:w="1425" w:type="dxa"/>
           </w:tcPr>
           <w:p>
             <w:r>
-              <w:t>temporaries (t0-t5)</w:t>
+              <w:t>PC / SC</w:t>
             </w:r>
           </w:p>
         </w:tc>
         <w:tc>
           <w:tcPr>
-            <w:tcW w:w="1560" w:type="dxa"/>
+            <w:tcW w:w="1701" w:type="dxa"/>
+            <w:vMerge/>
           </w:tcPr>
-          <w:p>
-            <w:r>
-              <w:t>caller</w:t>
+          <w:p/>
+        </w:tc>
+        <w:tc>
+          <w:tcPr>
+            <w:tcW w:w="5528" w:type="dxa"/>
+          </w:tcPr>
+          <w:p>
+            <w:r>
+              <w:t xml:space="preserve">Program </w:t>
+            </w:r>
+            <w:proofErr w:type="gramStart"/>
+            <w:r>
+              <w:t>counter;</w:t>
+            </w:r>
+            <w:proofErr w:type="gramEnd"/>
+            <w:r>
+              <w:t xml:space="preserve"> LOAD does canary check</w:t>
             </w:r>
           </w:p>
         </w:tc>
@@ -5221,31 +5627,41 @@
       <w:tr>
         <w:tc>
           <w:tcPr>
-            <w:tcW w:w="1066" w:type="dxa"/>
+            <w:tcW w:w="1235" w:type="dxa"/>
           </w:tcPr>
           <w:p>
-            <w:r>
-              <w:t>x10-x19</w:t>
+            <w:pPr>
+              <w:jc w:val="center"/>
+            </w:pPr>
+            <w:r>
+              <w:t>54</w:t>
             </w:r>
           </w:p>
         </w:tc>
         <w:tc>
           <w:tcPr>
-            <w:tcW w:w="3726" w:type="dxa"/>
+            <w:tcW w:w="1425" w:type="dxa"/>
           </w:tcPr>
           <w:p>
             <w:r>
-              <w:t>register variables (s0-s9)</w:t>
+              <w:t>CTA</w:t>
             </w:r>
           </w:p>
         </w:tc>
         <w:tc>
           <w:tcPr>
-            <w:tcW w:w="1560" w:type="dxa"/>
+            <w:tcW w:w="1701" w:type="dxa"/>
+            <w:vMerge/>
           </w:tcPr>
-          <w:p>
-            <w:r>
-              <w:t>callee</w:t>
+          <w:p/>
+        </w:tc>
+        <w:tc>
+          <w:tcPr>
+            <w:tcW w:w="5528" w:type="dxa"/>
+          </w:tcPr>
+          <w:p>
+            <w:r>
+              <w:t>Card table address</w:t>
             </w:r>
           </w:p>
         </w:tc>
@@ -5253,31 +5669,41 @@
       <w:tr>
         <w:tc>
           <w:tcPr>
-            <w:tcW w:w="1066" w:type="dxa"/>
+            <w:tcW w:w="1235" w:type="dxa"/>
           </w:tcPr>
           <w:p>
-            <w:r>
-              <w:t>x20-x26</w:t>
+            <w:pPr>
+              <w:jc w:val="center"/>
+            </w:pPr>
+            <w:r>
+              <w:t>55</w:t>
             </w:r>
           </w:p>
         </w:tc>
         <w:tc>
           <w:tcPr>
-            <w:tcW w:w="3726" w:type="dxa"/>
+            <w:tcW w:w="1425" w:type="dxa"/>
           </w:tcPr>
           <w:p>
             <w:r>
-              <w:t>function arguments (a0-a6) a6/g2</w:t>
+              <w:t>LC</w:t>
             </w:r>
           </w:p>
         </w:tc>
         <w:tc>
           <w:tcPr>
-            <w:tcW w:w="1560" w:type="dxa"/>
+            <w:tcW w:w="1701" w:type="dxa"/>
+            <w:vMerge/>
           </w:tcPr>
-          <w:p>
-            <w:r>
-              <w:t>caller</w:t>
+          <w:p/>
+        </w:tc>
+        <w:tc>
+          <w:tcPr>
+            <w:tcW w:w="5528" w:type="dxa"/>
+          </w:tcPr>
+          <w:p>
+            <w:r>
+              <w:t>Loop counter</w:t>
             </w:r>
           </w:p>
         </w:tc>
@@ -5285,79 +5711,88 @@
       <w:tr>
         <w:tc>
           <w:tcPr>
-            <w:tcW w:w="1066" w:type="dxa"/>
+            <w:tcW w:w="1235" w:type="dxa"/>
           </w:tcPr>
           <w:p>
-            <w:r>
-              <w:t>x27</w:t>
+            <w:pPr>
+              <w:jc w:val="center"/>
+            </w:pPr>
+            <w:r>
+              <w:t>56</w:t>
             </w:r>
           </w:p>
         </w:tc>
         <w:tc>
           <w:tcPr>
-            <w:tcW w:w="3726" w:type="dxa"/>
+            <w:tcW w:w="1425" w:type="dxa"/>
           </w:tcPr>
           <w:p>
             <w:r>
-              <w:t>thread pointer</w:t>
-            </w:r>
-            <w:r>
-              <w:t xml:space="preserve"> (</w:t>
-            </w:r>
-            <w:proofErr w:type="spellStart"/>
-            <w:r>
-              <w:t>tp</w:t>
-            </w:r>
-            <w:proofErr w:type="spellEnd"/>
-            <w:r>
-              <w:t xml:space="preserve"> / g1)</w:t>
+              <w:t>LR0</w:t>
             </w:r>
           </w:p>
         </w:tc>
         <w:tc>
           <w:tcPr>
-            <w:tcW w:w="1560" w:type="dxa"/>
+            <w:tcW w:w="1701" w:type="dxa"/>
+            <w:vMerge w:val="restart"/>
+            <w:vAlign w:val="center"/>
           </w:tcPr>
-          <w:p/>
+          <w:p>
+            <w:r>
+              <w:t>LRG</w:t>
+            </w:r>
+          </w:p>
+        </w:tc>
+        <w:tc>
+          <w:tcPr>
+            <w:tcW w:w="5528" w:type="dxa"/>
+          </w:tcPr>
+          <w:p>
+            <w:r>
+              <w:t>Subroutine link register #0; branch subroutine specific</w:t>
+            </w:r>
+          </w:p>
         </w:tc>
       </w:tr>
       <w:tr>
         <w:tc>
           <w:tcPr>
-            <w:tcW w:w="1066" w:type="dxa"/>
+            <w:tcW w:w="1235" w:type="dxa"/>
           </w:tcPr>
           <w:p>
-            <w:r>
-              <w:t>x28</w:t>
+            <w:pPr>
+              <w:jc w:val="center"/>
+            </w:pPr>
+            <w:r>
+              <w:t>57</w:t>
             </w:r>
           </w:p>
         </w:tc>
         <w:tc>
           <w:tcPr>
-            <w:tcW w:w="3726" w:type="dxa"/>
+            <w:tcW w:w="1425" w:type="dxa"/>
           </w:tcPr>
           <w:p>
             <w:r>
-              <w:t xml:space="preserve">global </w:t>
-            </w:r>
-            <w:r>
-              <w:t xml:space="preserve">data </w:t>
-            </w:r>
-            <w:r>
-              <w:t>pointer</w:t>
-            </w:r>
-            <w:r>
-              <w:t xml:space="preserve"> (g0)</w:t>
+              <w:t>LR1</w:t>
             </w:r>
           </w:p>
         </w:tc>
         <w:tc>
           <w:tcPr>
-            <w:tcW w:w="1560" w:type="dxa"/>
+            <w:tcW w:w="1701" w:type="dxa"/>
+            <w:vMerge/>
           </w:tcPr>
-          <w:p>
-            <w:r>
-              <w:t>callee</w:t>
+          <w:p/>
+        </w:tc>
+        <w:tc>
+          <w:tcPr>
+            <w:tcW w:w="5528" w:type="dxa"/>
+          </w:tcPr>
+          <w:p>
+            <w:r>
+              <w:t>Subroutine link register #1; milli-code routines</w:t>
             </w:r>
           </w:p>
         </w:tc>
@@ -5365,42 +5800,41 @@
       <w:tr>
         <w:tc>
           <w:tcPr>
-            <w:tcW w:w="1066" w:type="dxa"/>
+            <w:tcW w:w="1235" w:type="dxa"/>
           </w:tcPr>
           <w:p>
-            <w:r>
-              <w:t>x29</w:t>
+            <w:pPr>
+              <w:jc w:val="center"/>
+            </w:pPr>
+            <w:r>
+              <w:t>58</w:t>
             </w:r>
           </w:p>
         </w:tc>
         <w:tc>
           <w:tcPr>
-            <w:tcW w:w="3726" w:type="dxa"/>
+            <w:tcW w:w="1425" w:type="dxa"/>
           </w:tcPr>
           <w:p>
             <w:r>
-              <w:t>base / frame pointer</w:t>
-            </w:r>
-            <w:r>
-              <w:t xml:space="preserve"> (</w:t>
-            </w:r>
-            <w:proofErr w:type="spellStart"/>
-            <w:r>
-              <w:t>fp</w:t>
-            </w:r>
-            <w:proofErr w:type="spellEnd"/>
-            <w:r>
-              <w:t>)</w:t>
+              <w:t>LR2</w:t>
             </w:r>
           </w:p>
         </w:tc>
         <w:tc>
           <w:tcPr>
-            <w:tcW w:w="1560" w:type="dxa"/>
+            <w:tcW w:w="1701" w:type="dxa"/>
+            <w:vMerge/>
           </w:tcPr>
-          <w:p>
-            <w:r>
-              <w:t>callee</w:t>
+          <w:p/>
+        </w:tc>
+        <w:tc>
+          <w:tcPr>
+            <w:tcW w:w="5528" w:type="dxa"/>
+          </w:tcPr>
+          <w:p>
+            <w:r>
+              <w:t>Subroutine link register #2</w:t>
             </w:r>
           </w:p>
         </w:tc>
@@ -5408,54 +5842,41 @@
       <w:tr>
         <w:tc>
           <w:tcPr>
-            <w:tcW w:w="1066" w:type="dxa"/>
-            <w:tcBorders>
-              <w:bottom w:val="single" w:sz="4" w:space="0" w:color="auto"/>
-            </w:tcBorders>
+            <w:tcW w:w="1235" w:type="dxa"/>
           </w:tcPr>
           <w:p>
-            <w:r>
-              <w:t>x30</w:t>
+            <w:pPr>
+              <w:jc w:val="center"/>
+            </w:pPr>
+            <w:r>
+              <w:t>59</w:t>
             </w:r>
           </w:p>
         </w:tc>
         <w:tc>
           <w:tcPr>
-            <w:tcW w:w="3726" w:type="dxa"/>
-            <w:tcBorders>
-              <w:bottom w:val="single" w:sz="4" w:space="0" w:color="auto"/>
-            </w:tcBorders>
+            <w:tcW w:w="1425" w:type="dxa"/>
           </w:tcPr>
           <w:p>
             <w:r>
-              <w:t xml:space="preserve">current </w:t>
-            </w:r>
-            <w:r>
-              <w:t>stack pointer</w:t>
-            </w:r>
-            <w:r>
-              <w:t xml:space="preserve"> (</w:t>
-            </w:r>
-            <w:proofErr w:type="spellStart"/>
-            <w:r>
-              <w:t>sp</w:t>
-            </w:r>
-            <w:proofErr w:type="spellEnd"/>
-            <w:r>
-              <w:t>)</w:t>
+              <w:t>LR3</w:t>
             </w:r>
           </w:p>
         </w:tc>
         <w:tc>
           <w:tcPr>
-            <w:tcW w:w="1560" w:type="dxa"/>
-            <w:tcBorders>
-              <w:bottom w:val="single" w:sz="4" w:space="0" w:color="auto"/>
-            </w:tcBorders>
+            <w:tcW w:w="1701" w:type="dxa"/>
+            <w:vMerge/>
           </w:tcPr>
-          <w:p>
-            <w:r>
-              <w:t>callee</w:t>
+          <w:p/>
+        </w:tc>
+        <w:tc>
+          <w:tcPr>
+            <w:tcW w:w="5528" w:type="dxa"/>
+          </w:tcPr>
+          <w:p>
+            <w:r>
+              <w:t>Subroutine link register #3</w:t>
             </w:r>
           </w:p>
         </w:tc>
@@ -5463,68 +5884,1187 @@
       <w:tr>
         <w:tc>
           <w:tcPr>
-            <w:tcW w:w="1066" w:type="dxa"/>
-            <w:tcBorders>
-              <w:left w:val="dashed" w:sz="4" w:space="0" w:color="auto"/>
-              <w:right w:val="dashed" w:sz="4" w:space="0" w:color="auto"/>
-            </w:tcBorders>
+            <w:tcW w:w="1235" w:type="dxa"/>
+          </w:tcPr>
+          <w:p>
+            <w:pPr>
+              <w:jc w:val="center"/>
+            </w:pPr>
+            <w:r>
+              <w:t>60</w:t>
+            </w:r>
+          </w:p>
+        </w:tc>
+        <w:tc>
+          <w:tcPr>
+            <w:tcW w:w="1425" w:type="dxa"/>
+          </w:tcPr>
+          <w:p>
+            <w:r>
+              <w:t>GP1</w:t>
+            </w:r>
+          </w:p>
+        </w:tc>
+        <w:tc>
+          <w:tcPr>
+            <w:tcW w:w="1701" w:type="dxa"/>
+            <w:vMerge w:val="restart"/>
+            <w:vAlign w:val="center"/>
+          </w:tcPr>
+          <w:p>
+            <w:r>
+              <w:t>G15</w:t>
+            </w:r>
+          </w:p>
+        </w:tc>
+        <w:tc>
+          <w:tcPr>
+            <w:tcW w:w="5528" w:type="dxa"/>
+          </w:tcPr>
+          <w:p>
+            <w:r>
+              <w:t>Global Pointer #1 (RO data segment)</w:t>
+            </w:r>
+          </w:p>
+        </w:tc>
+      </w:tr>
+      <w:tr>
+        <w:tc>
+          <w:tcPr>
+            <w:tcW w:w="1235" w:type="dxa"/>
+          </w:tcPr>
+          <w:p>
+            <w:pPr>
+              <w:jc w:val="center"/>
+            </w:pPr>
+            <w:r>
+              <w:t>61</w:t>
+            </w:r>
+          </w:p>
+        </w:tc>
+        <w:tc>
+          <w:tcPr>
+            <w:tcW w:w="1425" w:type="dxa"/>
+          </w:tcPr>
+          <w:p>
+            <w:r>
+              <w:t>GP0</w:t>
+            </w:r>
+          </w:p>
+        </w:tc>
+        <w:tc>
+          <w:tcPr>
+            <w:tcW w:w="1701" w:type="dxa"/>
+            <w:vMerge/>
           </w:tcPr>
           <w:p/>
         </w:tc>
         <w:tc>
           <w:tcPr>
-            <w:tcW w:w="3726" w:type="dxa"/>
-            <w:tcBorders>
-              <w:left w:val="dashed" w:sz="4" w:space="0" w:color="auto"/>
-              <w:right w:val="dashed" w:sz="4" w:space="0" w:color="auto"/>
-            </w:tcBorders>
+            <w:tcW w:w="5528" w:type="dxa"/>
+          </w:tcPr>
+          <w:p>
+            <w:r>
+              <w:t>Global Pointer #0 (Data segment)</w:t>
+            </w:r>
+          </w:p>
+        </w:tc>
+      </w:tr>
+      <w:tr>
+        <w:tc>
+          <w:tcPr>
+            <w:tcW w:w="1235" w:type="dxa"/>
+          </w:tcPr>
+          <w:p>
+            <w:pPr>
+              <w:jc w:val="center"/>
+            </w:pPr>
+            <w:r>
+              <w:t>62</w:t>
+            </w:r>
+          </w:p>
+        </w:tc>
+        <w:tc>
+          <w:tcPr>
+            <w:tcW w:w="1425" w:type="dxa"/>
+          </w:tcPr>
+          <w:p>
+            <w:r>
+              <w:t>FP</w:t>
+            </w:r>
+          </w:p>
+        </w:tc>
+        <w:tc>
+          <w:tcPr>
+            <w:tcW w:w="1701" w:type="dxa"/>
+            <w:vMerge/>
           </w:tcPr>
           <w:p/>
         </w:tc>
         <w:tc>
           <w:tcPr>
-            <w:tcW w:w="1560" w:type="dxa"/>
-            <w:tcBorders>
-              <w:left w:val="dashed" w:sz="4" w:space="0" w:color="auto"/>
-              <w:right w:val="dashed" w:sz="4" w:space="0" w:color="auto"/>
-            </w:tcBorders>
+            <w:tcW w:w="5528" w:type="dxa"/>
           </w:tcPr>
-          <w:p/>
+          <w:p>
+            <w:r>
+              <w:t>Frame Pointer</w:t>
+            </w:r>
+          </w:p>
         </w:tc>
       </w:tr>
       <w:tr>
         <w:tc>
           <w:tcPr>
-            <w:tcW w:w="1066" w:type="dxa"/>
+            <w:tcW w:w="1235" w:type="dxa"/>
           </w:tcPr>
           <w:p>
-            <w:r>
-              <w:t>x31</w:t>
+            <w:pPr>
+              <w:jc w:val="center"/>
+            </w:pPr>
+            <w:r>
+              <w:t>63</w:t>
             </w:r>
           </w:p>
         </w:tc>
         <w:tc>
           <w:tcPr>
-            <w:tcW w:w="3726" w:type="dxa"/>
+            <w:tcW w:w="1425" w:type="dxa"/>
           </w:tcPr>
           <w:p>
             <w:r>
-              <w:t>instruction pointer</w:t>
+              <w:t>SP</w:t>
             </w:r>
           </w:p>
         </w:tc>
         <w:tc>
           <w:tcPr>
-            <w:tcW w:w="1560" w:type="dxa"/>
+            <w:tcW w:w="1701" w:type="dxa"/>
+            <w:vMerge/>
           </w:tcPr>
           <w:p/>
+        </w:tc>
+        <w:tc>
+          <w:tcPr>
+            <w:tcW w:w="5528" w:type="dxa"/>
+          </w:tcPr>
+          <w:p>
+            <w:r>
+              <w:t>Stack Pointer</w:t>
+            </w:r>
+          </w:p>
+        </w:tc>
+      </w:tr>
+      <w:tr>
+        <w:tc>
+          <w:tcPr>
+            <w:tcW w:w="1235" w:type="dxa"/>
+          </w:tcPr>
+          <w:p>
+            <w:pPr>
+              <w:jc w:val="center"/>
+            </w:pPr>
+            <w:r>
+              <w:t>63</w:t>
+            </w:r>
+          </w:p>
+        </w:tc>
+        <w:tc>
+          <w:tcPr>
+            <w:tcW w:w="1425" w:type="dxa"/>
+          </w:tcPr>
+          <w:p>
+            <w:r>
+              <w:t>ASP</w:t>
+            </w:r>
+          </w:p>
+        </w:tc>
+        <w:tc>
+          <w:tcPr>
+            <w:tcW w:w="1701" w:type="dxa"/>
+          </w:tcPr>
+          <w:p/>
+        </w:tc>
+        <w:tc>
+          <w:tcPr>
+            <w:tcW w:w="5528" w:type="dxa"/>
+          </w:tcPr>
+          <w:p>
+            <w:r>
+              <w:t>Application/User Stack pointer</w:t>
+            </w:r>
+          </w:p>
+        </w:tc>
+      </w:tr>
+      <w:tr>
+        <w:tc>
+          <w:tcPr>
+            <w:tcW w:w="1235" w:type="dxa"/>
+          </w:tcPr>
+          <w:p>
+            <w:pPr>
+              <w:jc w:val="center"/>
+            </w:pPr>
+            <w:r>
+              <w:t>63</w:t>
+            </w:r>
+          </w:p>
+        </w:tc>
+        <w:tc>
+          <w:tcPr>
+            <w:tcW w:w="1425" w:type="dxa"/>
+          </w:tcPr>
+          <w:p>
+            <w:r>
+              <w:t>SSP</w:t>
+            </w:r>
+          </w:p>
+        </w:tc>
+        <w:tc>
+          <w:tcPr>
+            <w:tcW w:w="1701" w:type="dxa"/>
+          </w:tcPr>
+          <w:p/>
+        </w:tc>
+        <w:tc>
+          <w:tcPr>
+            <w:tcW w:w="5528" w:type="dxa"/>
+          </w:tcPr>
+          <w:p>
+            <w:r>
+              <w:t>Supervisor Stack pointer</w:t>
+            </w:r>
+          </w:p>
+        </w:tc>
+      </w:tr>
+      <w:tr>
+        <w:tc>
+          <w:tcPr>
+            <w:tcW w:w="1235" w:type="dxa"/>
+          </w:tcPr>
+          <w:p>
+            <w:pPr>
+              <w:jc w:val="center"/>
+            </w:pPr>
+            <w:r>
+              <w:t>63</w:t>
+            </w:r>
+          </w:p>
+        </w:tc>
+        <w:tc>
+          <w:tcPr>
+            <w:tcW w:w="1425" w:type="dxa"/>
+          </w:tcPr>
+          <w:p>
+            <w:r>
+              <w:t>HSP</w:t>
+            </w:r>
+          </w:p>
+        </w:tc>
+        <w:tc>
+          <w:tcPr>
+            <w:tcW w:w="1701" w:type="dxa"/>
+          </w:tcPr>
+          <w:p/>
+        </w:tc>
+        <w:tc>
+          <w:tcPr>
+            <w:tcW w:w="5528" w:type="dxa"/>
+          </w:tcPr>
+          <w:p>
+            <w:r>
+              <w:t>Hypervisor Stack pointer</w:t>
+            </w:r>
+          </w:p>
+        </w:tc>
+      </w:tr>
+      <w:tr>
+        <w:tc>
+          <w:tcPr>
+            <w:tcW w:w="1235" w:type="dxa"/>
+          </w:tcPr>
+          <w:p>
+            <w:pPr>
+              <w:jc w:val="center"/>
+            </w:pPr>
+            <w:r>
+              <w:t>63</w:t>
+            </w:r>
+          </w:p>
+        </w:tc>
+        <w:tc>
+          <w:tcPr>
+            <w:tcW w:w="1425" w:type="dxa"/>
+          </w:tcPr>
+          <w:p>
+            <w:r>
+              <w:t>MSP</w:t>
+            </w:r>
+          </w:p>
+        </w:tc>
+        <w:tc>
+          <w:tcPr>
+            <w:tcW w:w="1701" w:type="dxa"/>
+          </w:tcPr>
+          <w:p/>
+        </w:tc>
+        <w:tc>
+          <w:tcPr>
+            <w:tcW w:w="5528" w:type="dxa"/>
+          </w:tcPr>
+          <w:p>
+            <w:r>
+              <w:t>Machine stack pointer</w:t>
+            </w:r>
+          </w:p>
+        </w:tc>
+      </w:tr>
+      <w:bookmarkEnd w:id="4"/>
+    </w:tbl>
+    <w:p/>
+    <w:p/>
+    <w:p/>
+    <w:p/>
+    <w:p/>
+    <w:p/>
+    <w:p/>
+    <w:p/>
+    <w:p/>
+    <w:p/>
+    <w:p/>
+    <w:p/>
+    <w:p>
+      <w:pPr>
+        <w:pStyle w:val="Heading1"/>
+      </w:pPr>
+      <w:proofErr w:type="spellStart"/>
+      <w:r>
+        <w:lastRenderedPageBreak/>
+        <w:t>Riscv</w:t>
+      </w:r>
+      <w:proofErr w:type="spellEnd"/>
+      <w:r>
+        <w:t xml:space="preserve"> Register Usage</w:t>
+      </w:r>
+    </w:p>
+    <w:p>
+      <w:r>
+        <w:t xml:space="preserve">Register usage is as outline in the </w:t>
+      </w:r>
+      <w:proofErr w:type="spellStart"/>
+      <w:r>
+        <w:t>Riscv</w:t>
+      </w:r>
+      <w:proofErr w:type="spellEnd"/>
+      <w:r>
+        <w:t xml:space="preserve"> documentation, </w:t>
+      </w:r>
+      <w:proofErr w:type="gramStart"/>
+      <w:r>
+        <w:t>with the exception of</w:t>
+      </w:r>
+      <w:proofErr w:type="gramEnd"/>
+      <w:r>
+        <w:t xml:space="preserve"> x27 which the compiler uses for the global pointer to read-only data.</w:t>
+      </w:r>
+    </w:p>
+    <w:p/>
+    <w:tbl>
+      <w:tblPr>
+        <w:tblStyle w:val="TableGrid"/>
+        <w:tblW w:w="0" w:type="auto"/>
+        <w:tblLook w:val="04A0" w:firstRow="1" w:lastRow="0" w:firstColumn="1" w:lastColumn="0" w:noHBand="0" w:noVBand="1"/>
+      </w:tblPr>
+      <w:tblGrid>
+        <w:gridCol w:w="1242"/>
+        <w:gridCol w:w="1418"/>
+        <w:gridCol w:w="6196"/>
+      </w:tblGrid>
+      <w:tr>
+        <w:tc>
+          <w:tcPr>
+            <w:tcW w:w="1242" w:type="dxa"/>
+            <w:shd w:val="clear" w:color="auto" w:fill="404040" w:themeFill="text1" w:themeFillTint="BF"/>
+          </w:tcPr>
+          <w:p>
+            <w:pPr>
+              <w:jc w:val="center"/>
+              <w:rPr>
+                <w:color w:val="FFFFFF" w:themeColor="background1"/>
+              </w:rPr>
+            </w:pPr>
+            <w:r>
+              <w:rPr>
+                <w:color w:val="FFFFFF" w:themeColor="background1"/>
+              </w:rPr>
+              <w:t>Regno</w:t>
+            </w:r>
+          </w:p>
+        </w:tc>
+        <w:tc>
+          <w:tcPr>
+            <w:tcW w:w="1418" w:type="dxa"/>
+            <w:shd w:val="clear" w:color="auto" w:fill="404040" w:themeFill="text1" w:themeFillTint="BF"/>
+          </w:tcPr>
+          <w:p>
+            <w:pPr>
+              <w:jc w:val="center"/>
+              <w:rPr>
+                <w:color w:val="FFFFFF" w:themeColor="background1"/>
+              </w:rPr>
+            </w:pPr>
+            <w:r>
+              <w:rPr>
+                <w:color w:val="FFFFFF" w:themeColor="background1"/>
+              </w:rPr>
+              <w:t>ABI Name</w:t>
+            </w:r>
+          </w:p>
+        </w:tc>
+        <w:tc>
+          <w:tcPr>
+            <w:tcW w:w="6196" w:type="dxa"/>
+            <w:shd w:val="clear" w:color="auto" w:fill="404040" w:themeFill="text1" w:themeFillTint="BF"/>
+          </w:tcPr>
+          <w:p>
+            <w:pPr>
+              <w:rPr>
+                <w:color w:val="FFFFFF" w:themeColor="background1"/>
+              </w:rPr>
+            </w:pPr>
+            <w:r>
+              <w:rPr>
+                <w:color w:val="FFFFFF" w:themeColor="background1"/>
+              </w:rPr>
+              <w:t>Description</w:t>
+            </w:r>
+          </w:p>
+        </w:tc>
+      </w:tr>
+      <w:tr>
+        <w:tc>
+          <w:tcPr>
+            <w:tcW w:w="1242" w:type="dxa"/>
+          </w:tcPr>
+          <w:p>
+            <w:pPr>
+              <w:jc w:val="center"/>
+            </w:pPr>
+            <w:r>
+              <w:t>x0</w:t>
+            </w:r>
+          </w:p>
+        </w:tc>
+        <w:tc>
+          <w:tcPr>
+            <w:tcW w:w="1418" w:type="dxa"/>
+          </w:tcPr>
+          <w:p>
+            <w:pPr>
+              <w:jc w:val="center"/>
+            </w:pPr>
+            <w:r>
+              <w:t>0</w:t>
+            </w:r>
+          </w:p>
+        </w:tc>
+        <w:tc>
+          <w:tcPr>
+            <w:tcW w:w="6196" w:type="dxa"/>
+          </w:tcPr>
+          <w:p>
+            <w:r>
+              <w:t>Always zero</w:t>
+            </w:r>
+          </w:p>
+        </w:tc>
+      </w:tr>
+      <w:tr>
+        <w:tc>
+          <w:tcPr>
+            <w:tcW w:w="1242" w:type="dxa"/>
+          </w:tcPr>
+          <w:p>
+            <w:pPr>
+              <w:jc w:val="center"/>
+            </w:pPr>
+            <w:r>
+              <w:t>x1</w:t>
+            </w:r>
+          </w:p>
+        </w:tc>
+        <w:tc>
+          <w:tcPr>
+            <w:tcW w:w="1418" w:type="dxa"/>
+          </w:tcPr>
+          <w:p>
+            <w:pPr>
+              <w:jc w:val="center"/>
+            </w:pPr>
+            <w:proofErr w:type="spellStart"/>
+            <w:r>
+              <w:t>ra</w:t>
+            </w:r>
+            <w:proofErr w:type="spellEnd"/>
+          </w:p>
+        </w:tc>
+        <w:tc>
+          <w:tcPr>
+            <w:tcW w:w="6196" w:type="dxa"/>
+          </w:tcPr>
+          <w:p>
+            <w:r>
+              <w:t>Return address</w:t>
+            </w:r>
+          </w:p>
+        </w:tc>
+      </w:tr>
+      <w:tr>
+        <w:tc>
+          <w:tcPr>
+            <w:tcW w:w="1242" w:type="dxa"/>
+          </w:tcPr>
+          <w:p>
+            <w:pPr>
+              <w:jc w:val="center"/>
+            </w:pPr>
+            <w:r>
+              <w:t>x2</w:t>
+            </w:r>
+          </w:p>
+        </w:tc>
+        <w:tc>
+          <w:tcPr>
+            <w:tcW w:w="1418" w:type="dxa"/>
+          </w:tcPr>
+          <w:p>
+            <w:pPr>
+              <w:jc w:val="center"/>
+            </w:pPr>
+            <w:proofErr w:type="spellStart"/>
+            <w:r>
+              <w:t>sp</w:t>
+            </w:r>
+            <w:proofErr w:type="spellEnd"/>
+          </w:p>
+        </w:tc>
+        <w:tc>
+          <w:tcPr>
+            <w:tcW w:w="6196" w:type="dxa"/>
+          </w:tcPr>
+          <w:p>
+            <w:r>
+              <w:t>Stack pointer</w:t>
+            </w:r>
+          </w:p>
+        </w:tc>
+      </w:tr>
+      <w:tr>
+        <w:tc>
+          <w:tcPr>
+            <w:tcW w:w="1242" w:type="dxa"/>
+          </w:tcPr>
+          <w:p>
+            <w:pPr>
+              <w:jc w:val="center"/>
+            </w:pPr>
+            <w:r>
+              <w:t>x3</w:t>
+            </w:r>
+          </w:p>
+        </w:tc>
+        <w:tc>
+          <w:tcPr>
+            <w:tcW w:w="1418" w:type="dxa"/>
+          </w:tcPr>
+          <w:p>
+            <w:pPr>
+              <w:jc w:val="center"/>
+            </w:pPr>
+            <w:proofErr w:type="spellStart"/>
+            <w:r>
+              <w:t>gp</w:t>
+            </w:r>
+            <w:proofErr w:type="spellEnd"/>
+          </w:p>
+        </w:tc>
+        <w:tc>
+          <w:tcPr>
+            <w:tcW w:w="6196" w:type="dxa"/>
+          </w:tcPr>
+          <w:p>
+            <w:r>
+              <w:t>Global pointer</w:t>
+            </w:r>
+          </w:p>
+        </w:tc>
+      </w:tr>
+      <w:tr>
+        <w:tc>
+          <w:tcPr>
+            <w:tcW w:w="1242" w:type="dxa"/>
+          </w:tcPr>
+          <w:p>
+            <w:pPr>
+              <w:jc w:val="center"/>
+            </w:pPr>
+            <w:r>
+              <w:t>x4</w:t>
+            </w:r>
+          </w:p>
+        </w:tc>
+        <w:tc>
+          <w:tcPr>
+            <w:tcW w:w="1418" w:type="dxa"/>
+          </w:tcPr>
+          <w:p>
+            <w:pPr>
+              <w:jc w:val="center"/>
+            </w:pPr>
+            <w:proofErr w:type="spellStart"/>
+            <w:r>
+              <w:t>tp</w:t>
+            </w:r>
+            <w:proofErr w:type="spellEnd"/>
+          </w:p>
+        </w:tc>
+        <w:tc>
+          <w:tcPr>
+            <w:tcW w:w="6196" w:type="dxa"/>
+          </w:tcPr>
+          <w:p>
+            <w:r>
+              <w:t>Thread pointer</w:t>
+            </w:r>
+          </w:p>
+        </w:tc>
+      </w:tr>
+      <w:tr>
+        <w:tc>
+          <w:tcPr>
+            <w:tcW w:w="1242" w:type="dxa"/>
+          </w:tcPr>
+          <w:p>
+            <w:pPr>
+              <w:jc w:val="center"/>
+            </w:pPr>
+            <w:r>
+              <w:t>x5</w:t>
+            </w:r>
+          </w:p>
+        </w:tc>
+        <w:tc>
+          <w:tcPr>
+            <w:tcW w:w="1418" w:type="dxa"/>
+          </w:tcPr>
+          <w:p>
+            <w:pPr>
+              <w:jc w:val="center"/>
+            </w:pPr>
+            <w:r>
+              <w:t>t0</w:t>
+            </w:r>
+          </w:p>
+        </w:tc>
+        <w:tc>
+          <w:tcPr>
+            <w:tcW w:w="6196" w:type="dxa"/>
+          </w:tcPr>
+          <w:p>
+            <w:r>
+              <w:t>Temporary / alternate return address / link register</w:t>
+            </w:r>
+          </w:p>
+        </w:tc>
+      </w:tr>
+      <w:tr>
+        <w:tc>
+          <w:tcPr>
+            <w:tcW w:w="1242" w:type="dxa"/>
+          </w:tcPr>
+          <w:p>
+            <w:pPr>
+              <w:jc w:val="center"/>
+            </w:pPr>
+            <w:r>
+              <w:t>x6,x7</w:t>
+            </w:r>
+          </w:p>
+        </w:tc>
+        <w:tc>
+          <w:tcPr>
+            <w:tcW w:w="1418" w:type="dxa"/>
+          </w:tcPr>
+          <w:p>
+            <w:pPr>
+              <w:jc w:val="center"/>
+            </w:pPr>
+            <w:r>
+              <w:t>t1,t2</w:t>
+            </w:r>
+          </w:p>
+        </w:tc>
+        <w:tc>
+          <w:tcPr>
+            <w:tcW w:w="6196" w:type="dxa"/>
+          </w:tcPr>
+          <w:p>
+            <w:r>
+              <w:t>Temporaries</w:t>
+            </w:r>
+          </w:p>
+        </w:tc>
+      </w:tr>
+      <w:tr>
+        <w:tc>
+          <w:tcPr>
+            <w:tcW w:w="1242" w:type="dxa"/>
+          </w:tcPr>
+          <w:p>
+            <w:pPr>
+              <w:jc w:val="center"/>
+            </w:pPr>
+            <w:r>
+              <w:t>x8</w:t>
+            </w:r>
+          </w:p>
+        </w:tc>
+        <w:tc>
+          <w:tcPr>
+            <w:tcW w:w="1418" w:type="dxa"/>
+          </w:tcPr>
+          <w:p>
+            <w:pPr>
+              <w:jc w:val="center"/>
+            </w:pPr>
+            <w:proofErr w:type="spellStart"/>
+            <w:r>
+              <w:t>fp</w:t>
+            </w:r>
+            <w:proofErr w:type="spellEnd"/>
+            <w:r>
+              <w:t xml:space="preserve"> /s0</w:t>
+            </w:r>
+          </w:p>
+        </w:tc>
+        <w:tc>
+          <w:tcPr>
+            <w:tcW w:w="6196" w:type="dxa"/>
+          </w:tcPr>
+          <w:p>
+            <w:r>
+              <w:t>Frame pointer</w:t>
+            </w:r>
+          </w:p>
+        </w:tc>
+      </w:tr>
+      <w:tr>
+        <w:tc>
+          <w:tcPr>
+            <w:tcW w:w="1242" w:type="dxa"/>
+          </w:tcPr>
+          <w:p>
+            <w:pPr>
+              <w:jc w:val="center"/>
+            </w:pPr>
+            <w:r>
+              <w:t>x9</w:t>
+            </w:r>
+          </w:p>
+        </w:tc>
+        <w:tc>
+          <w:tcPr>
+            <w:tcW w:w="1418" w:type="dxa"/>
+          </w:tcPr>
+          <w:p>
+            <w:pPr>
+              <w:jc w:val="center"/>
+            </w:pPr>
+            <w:r>
+              <w:t>s1</w:t>
+            </w:r>
+          </w:p>
+        </w:tc>
+        <w:tc>
+          <w:tcPr>
+            <w:tcW w:w="6196" w:type="dxa"/>
+          </w:tcPr>
+          <w:p>
+            <w:r>
+              <w:t>Saved register</w:t>
+            </w:r>
+          </w:p>
+        </w:tc>
+      </w:tr>
+      <w:tr>
+        <w:tc>
+          <w:tcPr>
+            <w:tcW w:w="1242" w:type="dxa"/>
+          </w:tcPr>
+          <w:p>
+            <w:pPr>
+              <w:jc w:val="center"/>
+            </w:pPr>
+            <w:r>
+              <w:t>x10,x11</w:t>
+            </w:r>
+          </w:p>
+        </w:tc>
+        <w:tc>
+          <w:tcPr>
+            <w:tcW w:w="1418" w:type="dxa"/>
+          </w:tcPr>
+          <w:p>
+            <w:pPr>
+              <w:jc w:val="center"/>
+            </w:pPr>
+            <w:r>
+              <w:t>a0,a1</w:t>
+            </w:r>
+          </w:p>
+        </w:tc>
+        <w:tc>
+          <w:tcPr>
+            <w:tcW w:w="6196" w:type="dxa"/>
+          </w:tcPr>
+          <w:p>
+            <w:r>
+              <w:t>Function arguments / return value</w:t>
+            </w:r>
+          </w:p>
+        </w:tc>
+      </w:tr>
+      <w:tr>
+        <w:tc>
+          <w:tcPr>
+            <w:tcW w:w="1242" w:type="dxa"/>
+          </w:tcPr>
+          <w:p>
+            <w:pPr>
+              <w:jc w:val="center"/>
+            </w:pPr>
+            <w:r>
+              <w:t>x12-x17</w:t>
+            </w:r>
+          </w:p>
+        </w:tc>
+        <w:tc>
+          <w:tcPr>
+            <w:tcW w:w="1418" w:type="dxa"/>
+          </w:tcPr>
+          <w:p>
+            <w:pPr>
+              <w:jc w:val="center"/>
+            </w:pPr>
+            <w:r>
+              <w:t>a2-a7</w:t>
+            </w:r>
+          </w:p>
+        </w:tc>
+        <w:tc>
+          <w:tcPr>
+            <w:tcW w:w="6196" w:type="dxa"/>
+          </w:tcPr>
+          <w:p>
+            <w:r>
+              <w:t>Function arguments</w:t>
+            </w:r>
+          </w:p>
+        </w:tc>
+      </w:tr>
+      <w:tr>
+        <w:tc>
+          <w:tcPr>
+            <w:tcW w:w="1242" w:type="dxa"/>
+          </w:tcPr>
+          <w:p>
+            <w:pPr>
+              <w:jc w:val="center"/>
+            </w:pPr>
+            <w:r>
+              <w:t>x18-x26</w:t>
+            </w:r>
+          </w:p>
+        </w:tc>
+        <w:tc>
+          <w:tcPr>
+            <w:tcW w:w="1418" w:type="dxa"/>
+          </w:tcPr>
+          <w:p>
+            <w:pPr>
+              <w:jc w:val="center"/>
+            </w:pPr>
+            <w:r>
+              <w:t>s2-s10</w:t>
+            </w:r>
+          </w:p>
+        </w:tc>
+        <w:tc>
+          <w:tcPr>
+            <w:tcW w:w="6196" w:type="dxa"/>
+          </w:tcPr>
+          <w:p>
+            <w:r>
+              <w:t>Saved registers</w:t>
+            </w:r>
+          </w:p>
+        </w:tc>
+      </w:tr>
+      <w:tr>
+        <w:tc>
+          <w:tcPr>
+            <w:tcW w:w="1242" w:type="dxa"/>
+          </w:tcPr>
+          <w:p>
+            <w:pPr>
+              <w:jc w:val="center"/>
+            </w:pPr>
+            <w:r>
+              <w:t>x27</w:t>
+            </w:r>
+          </w:p>
+        </w:tc>
+        <w:tc>
+          <w:tcPr>
+            <w:tcW w:w="1418" w:type="dxa"/>
+          </w:tcPr>
+          <w:p>
+            <w:pPr>
+              <w:jc w:val="center"/>
+            </w:pPr>
+            <w:r>
+              <w:t>gp1,s11</w:t>
+            </w:r>
+          </w:p>
+        </w:tc>
+        <w:tc>
+          <w:tcPr>
+            <w:tcW w:w="6196" w:type="dxa"/>
+          </w:tcPr>
+          <w:p>
+            <w:r>
+              <w:t>Ro data global pointer, saved register</w:t>
+            </w:r>
+          </w:p>
+        </w:tc>
+      </w:tr>
+      <w:tr>
+        <w:tc>
+          <w:tcPr>
+            <w:tcW w:w="1242" w:type="dxa"/>
+          </w:tcPr>
+          <w:p>
+            <w:pPr>
+              <w:jc w:val="center"/>
+            </w:pPr>
+            <w:r>
+              <w:t>x28-x31</w:t>
+            </w:r>
+          </w:p>
+        </w:tc>
+        <w:tc>
+          <w:tcPr>
+            <w:tcW w:w="1418" w:type="dxa"/>
+          </w:tcPr>
+          <w:p>
+            <w:pPr>
+              <w:jc w:val="center"/>
+            </w:pPr>
+            <w:r>
+              <w:t>t3-t6</w:t>
+            </w:r>
+          </w:p>
+        </w:tc>
+        <w:tc>
+          <w:tcPr>
+            <w:tcW w:w="6196" w:type="dxa"/>
+          </w:tcPr>
+          <w:p>
+            <w:r>
+              <w:t>Temporaries</w:t>
+            </w:r>
+          </w:p>
         </w:tc>
       </w:tr>
     </w:tbl>
     <w:p/>
     <w:p/>
+    <w:p>
+      <w:pPr>
+        <w:pStyle w:val="Heading1"/>
+      </w:pPr>
+      <w:r>
+        <w:t>Compiler Primitive Types</w:t>
+      </w:r>
+    </w:p>
+    <w:p>
+      <w:r>
+        <w:t xml:space="preserve">Types supported by the compiler are the same as C types with the following </w:t>
+      </w:r>
+      <w:r>
+        <w:t xml:space="preserve">exceptions / </w:t>
+      </w:r>
+      <w:r>
+        <w:t>additions:</w:t>
+      </w:r>
+    </w:p>
+    <w:p>
+      <w:r>
+        <w:rPr>
+          <w:b/>
+          <w:bCs/>
+        </w:rPr>
+        <w:t>byte</w:t>
+      </w:r>
+      <w:r>
+        <w:t xml:space="preserve"> – declares a byte, 8 bits, sized variable, may be applied to a float</w:t>
+      </w:r>
+    </w:p>
+    <w:p>
+      <w:r>
+        <w:rPr>
+          <w:b/>
+          <w:bCs/>
+        </w:rPr>
+        <w:t>char</w:t>
+      </w:r>
+      <w:r>
+        <w:t xml:space="preserve"> – a char variable is always 16-bits in </w:t>
+      </w:r>
+      <w:proofErr w:type="gramStart"/>
+      <w:r>
+        <w:t>size</w:t>
+      </w:r>
+      <w:proofErr w:type="gramEnd"/>
+    </w:p>
+    <w:p>
+      <w:r>
+        <w:rPr>
+          <w:b/>
+          <w:bCs/>
+        </w:rPr>
+        <w:t>half</w:t>
+      </w:r>
+      <w:r>
+        <w:t xml:space="preserve"> – declares a half-precision, 16 bits, floating point </w:t>
+      </w:r>
+      <w:proofErr w:type="gramStart"/>
+      <w:r>
+        <w:t>value</w:t>
+      </w:r>
+      <w:proofErr w:type="gramEnd"/>
+    </w:p>
+    <w:p>
+      <w:r>
+        <w:rPr>
+          <w:b/>
+          <w:bCs/>
+        </w:rPr>
+        <w:t>single</w:t>
+      </w:r>
+      <w:r>
+        <w:t xml:space="preserve"> – declares a single precision, 32 bits floating-point value (short float may also be used)</w:t>
+      </w:r>
+    </w:p>
+    <w:p>
+      <w:r>
+        <w:rPr>
+          <w:b/>
+          <w:bCs/>
+        </w:rPr>
+        <w:t>quad</w:t>
+      </w:r>
+      <w:r>
+        <w:t xml:space="preserve"> – declares a quad precision, 128-bit floating-point value (long double may also be used)</w:t>
+      </w:r>
+    </w:p>
+    <w:p>
+      <w:r>
+        <w:rPr>
+          <w:b/>
+          <w:bCs/>
+        </w:rPr>
+        <w:t>decimal</w:t>
+      </w:r>
+      <w:r>
+        <w:t xml:space="preserve"> – declares a decimal floating-point variable of 128-bits. Approximately 34 decimal digits.</w:t>
+      </w:r>
+    </w:p>
+    <w:p>
+      <w:r>
+        <w:rPr>
+          <w:b/>
+          <w:bCs/>
+        </w:rPr>
+        <w:t>vector</w:t>
+      </w:r>
+      <w:r>
+        <w:t xml:space="preserve"> – declares a vector </w:t>
+      </w:r>
+      <w:proofErr w:type="gramStart"/>
+      <w:r>
+        <w:t>variable</w:t>
+      </w:r>
+      <w:proofErr w:type="gramEnd"/>
+    </w:p>
+    <w:p>
+      <w:proofErr w:type="spellStart"/>
+      <w:r>
+        <w:rPr>
+          <w:b/>
+          <w:bCs/>
+        </w:rPr>
+        <w:t>vector_mask</w:t>
+      </w:r>
+      <w:proofErr w:type="spellEnd"/>
+      <w:r>
+        <w:t xml:space="preserve"> declares a vector masking </w:t>
+      </w:r>
+      <w:proofErr w:type="gramStart"/>
+      <w:r>
+        <w:t>variable</w:t>
+      </w:r>
+      <w:proofErr w:type="gramEnd"/>
+    </w:p>
+    <w:p/>
+    <w:p>
+      <w:r>
+        <w:t xml:space="preserve">A </w:t>
+      </w:r>
+      <w:r>
+        <w:rPr>
+          <w:b/>
+          <w:bCs/>
+        </w:rPr>
+        <w:t>short int</w:t>
+      </w:r>
+      <w:r>
+        <w:t xml:space="preserve"> is 32-bits, a </w:t>
+      </w:r>
+      <w:r>
+        <w:rPr>
+          <w:b/>
+          <w:bCs/>
+        </w:rPr>
+        <w:t>long int</w:t>
+      </w:r>
+      <w:r>
+        <w:t xml:space="preserve"> is 128-bit, and an </w:t>
+      </w:r>
+      <w:r>
+        <w:rPr>
+          <w:b/>
+          <w:bCs/>
+        </w:rPr>
+        <w:t>int</w:t>
+      </w:r>
+      <w:r>
+        <w:t xml:space="preserve"> is 64-bits.</w:t>
+      </w:r>
+    </w:p>
     <w:p/>
     <w:p/>
+    <w:p/>
+    <w:p/>
     <w:p>
       <w:r>
         <w:br w:type="page"/>
@@ -5654,109 +7194,13 @@
     </w:p>
     <w:p/>
     <w:p>
-      <w:r>
-        <w:t xml:space="preserve">A </w:t>
-      </w:r>
-      <w:r>
-        <w:rPr>
-          <w:color w:val="0070C0"/>
-        </w:rPr>
-        <w:t>byte</w:t>
-      </w:r>
-      <w:r>
-        <w:t xml:space="preserve"> is one byte (8 bits) in size.</w:t>
-      </w:r>
-    </w:p>
-    <w:p>
-      <w:r>
-        <w:t xml:space="preserve">A </w:t>
-      </w:r>
-      <w:r>
-        <w:rPr>
-          <w:color w:val="0070C0"/>
-        </w:rPr>
-        <w:t>char</w:t>
-      </w:r>
-      <w:r>
-        <w:t xml:space="preserve"> is two bytes</w:t>
-      </w:r>
-      <w:r>
-        <w:t xml:space="preserve"> (16 bits)</w:t>
-      </w:r>
-      <w:r>
-        <w:t xml:space="preserve"> in size.</w:t>
-      </w:r>
-    </w:p>
-    <w:p>
-      <w:r>
-        <w:t xml:space="preserve">An </w:t>
-      </w:r>
-      <w:r>
-        <w:rPr>
-          <w:color w:val="0070C0"/>
-        </w:rPr>
-        <w:t>int</w:t>
-      </w:r>
-      <w:r>
-        <w:t xml:space="preserve"> is eight bytes (64 bits) wide.</w:t>
-      </w:r>
-    </w:p>
-    <w:p>
-      <w:r>
-        <w:t xml:space="preserve">A </w:t>
-      </w:r>
-      <w:r>
-        <w:rPr>
-          <w:color w:val="0070C0"/>
-        </w:rPr>
-        <w:t xml:space="preserve">short int </w:t>
-      </w:r>
-      <w:r>
-        <w:t xml:space="preserve">is four bytes (32 bits) </w:t>
-      </w:r>
-      <w:proofErr w:type="gramStart"/>
-      <w:r>
-        <w:t>wide</w:t>
-      </w:r>
-      <w:proofErr w:type="gramEnd"/>
-    </w:p>
-    <w:p>
-      <w:r>
-        <w:t xml:space="preserve">A </w:t>
-      </w:r>
-      <w:r>
-        <w:rPr>
-          <w:color w:val="365F91" w:themeColor="accent1" w:themeShade="BF"/>
-        </w:rPr>
-        <w:t>long int</w:t>
-      </w:r>
-      <w:r>
-        <w:rPr>
-          <w:color w:val="17365D" w:themeColor="text2" w:themeShade="BF"/>
-        </w:rPr>
-        <w:t xml:space="preserve"> </w:t>
-      </w:r>
-      <w:r>
-        <w:t>is sixteen bytes (128 bits) wide.</w:t>
-      </w:r>
-    </w:p>
-    <w:p>
-      <w:r>
-        <w:t>Pointers are eight bytes (64 bits) wide.</w:t>
-      </w:r>
-    </w:p>
-    <w:p>
-      <w:pPr>
-        <w:rPr>
-          <w:b/>
-          <w:sz w:val="28"/>
-        </w:rPr>
-      </w:pPr>
-      <w:r>
-        <w:rPr>
-          <w:b/>
-          <w:sz w:val="28"/>
-        </w:rPr>
+      <w:pPr>
+        <w:pStyle w:val="Heading1"/>
+      </w:pPr>
+      <w:r>
+        <w:t>cc64 specific keywords</w:t>
+      </w:r>
+      <w:r>
         <w:br w:type="page"/>
       </w:r>
     </w:p>
@@ -5764,7 +7208,7 @@
       <w:pPr>
         <w:pStyle w:val="Heading1"/>
       </w:pPr>
-      <w:bookmarkStart w:id="3" w:name="_Toc132577109"/>
+      <w:bookmarkStart w:id="5" w:name="_Toc132577109"/>
       <w:r>
         <w:lastRenderedPageBreak/>
         <w:t>__attribute</w:t>
@@ -5772,7 +7216,7 @@
       <w:r>
         <w:t>__</w:t>
       </w:r>
-      <w:bookmarkEnd w:id="3"/>
+      <w:bookmarkEnd w:id="5"/>
     </w:p>
     <w:p>
       <w:pPr>
@@ -5929,7 +7373,7 @@
       <w:pPr>
         <w:pStyle w:val="Heading1"/>
       </w:pPr>
-      <w:bookmarkStart w:id="4" w:name="_Toc132577110"/>
+      <w:bookmarkStart w:id="6" w:name="_Toc132577110"/>
       <w:r>
         <w:t>__</w:t>
       </w:r>
@@ -5937,8 +7381,11 @@
       <w:r>
         <w:t>bmap</w:t>
       </w:r>
-      <w:bookmarkEnd w:id="4"/>
+      <w:bookmarkEnd w:id="6"/>
       <w:proofErr w:type="spellEnd"/>
+      <w:r>
+        <w:t xml:space="preserve"> (Thor)</w:t>
+      </w:r>
     </w:p>
     <w:p>
       <w:pPr>
@@ -6295,11 +7742,11 @@
       <w:pPr>
         <w:pStyle w:val="Heading1"/>
       </w:pPr>
-      <w:bookmarkStart w:id="5" w:name="_Toc132577111"/>
+      <w:bookmarkStart w:id="7" w:name="_Toc132577111"/>
       <w:r>
         <w:t>__check</w:t>
       </w:r>
-      <w:bookmarkEnd w:id="5"/>
+      <w:bookmarkEnd w:id="7"/>
     </w:p>
     <w:p>
       <w:pPr>
@@ -6470,11 +7917,11 @@
       <w:pPr>
         <w:pStyle w:val="Heading1"/>
       </w:pPr>
-      <w:bookmarkStart w:id="6" w:name="_Toc132577112"/>
+      <w:bookmarkStart w:id="8" w:name="_Toc132577112"/>
       <w:r>
         <w:t>__leaf</w:t>
       </w:r>
-      <w:bookmarkEnd w:id="6"/>
+      <w:bookmarkEnd w:id="8"/>
     </w:p>
     <w:p>
       <w:pPr>
@@ -6488,7 +7935,7 @@
       <w:pPr>
         <w:pStyle w:val="Heading1"/>
       </w:pPr>
-      <w:bookmarkStart w:id="7" w:name="_Toc132577113"/>
+      <w:bookmarkStart w:id="9" w:name="_Toc132577113"/>
       <w:r>
         <w:t>__</w:t>
       </w:r>
@@ -6496,8 +7943,11 @@
       <w:r>
         <w:t>mulf</w:t>
       </w:r>
-      <w:bookmarkEnd w:id="7"/>
+      <w:bookmarkEnd w:id="9"/>
       <w:proofErr w:type="spellEnd"/>
+      <w:r>
+        <w:t xml:space="preserve"> (Thor)</w:t>
+      </w:r>
     </w:p>
     <w:p>
       <w:pPr>
@@ -6618,7 +8068,7 @@
           <w:bCs/>
         </w:rPr>
       </w:pPr>
-      <w:bookmarkStart w:id="8" w:name="_Toc132577114"/>
+      <w:bookmarkStart w:id="10" w:name="_Toc132577114"/>
       <w:proofErr w:type="spellStart"/>
       <w:r>
         <w:rPr>
@@ -6628,7 +8078,7 @@
         </w:rPr>
         <w:t>addrof</w:t>
       </w:r>
-      <w:bookmarkEnd w:id="8"/>
+      <w:bookmarkEnd w:id="10"/>
       <w:proofErr w:type="spellEnd"/>
     </w:p>
     <w:p>
@@ -6648,7 +8098,7 @@
           <w:bCs/>
         </w:rPr>
       </w:pPr>
-      <w:bookmarkStart w:id="9" w:name="_Toc132577115"/>
+      <w:bookmarkStart w:id="11" w:name="_Toc132577115"/>
       <w:r>
         <w:rPr>
           <w:rStyle w:val="Strong"/>
@@ -6657,7 +8107,7 @@
         </w:rPr>
         <w:t>align()</w:t>
       </w:r>
-      <w:bookmarkEnd w:id="9"/>
+      <w:bookmarkEnd w:id="11"/>
     </w:p>
     <w:p/>
     <w:p>
@@ -6766,12 +8216,12 @@
       <w:pPr>
         <w:pStyle w:val="Heading1"/>
       </w:pPr>
-      <w:bookmarkStart w:id="10" w:name="_Toc132577116"/>
+      <w:bookmarkStart w:id="12" w:name="_Toc132577116"/>
       <w:r>
         <w:lastRenderedPageBreak/>
         <w:t>and</w:t>
       </w:r>
-      <w:bookmarkEnd w:id="10"/>
+      <w:bookmarkEnd w:id="12"/>
     </w:p>
     <w:p>
       <w:pPr>
@@ -6820,7 +8270,7 @@
           <w:rStyle w:val="Strong"/>
         </w:rPr>
       </w:pPr>
-      <w:bookmarkStart w:id="11" w:name="_Toc132577117"/>
+      <w:bookmarkStart w:id="13" w:name="_Toc132577117"/>
       <w:proofErr w:type="spellStart"/>
       <w:r>
         <w:rPr>
@@ -6850,7 +8300,7 @@
         </w:rPr>
         <w:t>]</w:t>
       </w:r>
-      <w:bookmarkEnd w:id="11"/>
+      <w:bookmarkEnd w:id="13"/>
     </w:p>
     <w:p>
       <w:pPr>
@@ -7899,7 +9349,7 @@
       <w:pPr>
         <w:pStyle w:val="Heading1"/>
       </w:pPr>
-      <w:bookmarkStart w:id="12" w:name="_Toc132577118"/>
+      <w:bookmarkStart w:id="14" w:name="_Toc132577118"/>
       <w:r>
         <w:lastRenderedPageBreak/>
         <w:t>b</w:t>
@@ -7907,7 +9357,7 @@
       <w:r>
         <w:t>egin</w:t>
       </w:r>
-      <w:bookmarkEnd w:id="12"/>
+      <w:bookmarkEnd w:id="14"/>
     </w:p>
     <w:p>
       <w:pPr>
@@ -7929,11 +9379,11 @@
       <w:pPr>
         <w:pStyle w:val="Heading1"/>
       </w:pPr>
-      <w:bookmarkStart w:id="13" w:name="_Toc132577119"/>
+      <w:bookmarkStart w:id="15" w:name="_Toc132577119"/>
       <w:r>
         <w:t>case</w:t>
       </w:r>
-      <w:bookmarkEnd w:id="13"/>
+      <w:bookmarkEnd w:id="15"/>
     </w:p>
     <w:p/>
     <w:p>
@@ -8173,15 +9623,7 @@
         <w:ind w:left="720"/>
       </w:pPr>
       <w:r>
-        <w:t xml:space="preserve">The compiler will make use of a jump table if there are enough </w:t>
-      </w:r>
-      <w:proofErr w:type="gramStart"/>
-      <w:r>
-        <w:t>cases</w:t>
-      </w:r>
-      <w:proofErr w:type="gramEnd"/>
-      <w:r>
-        <w:t xml:space="preserve"> and the density of the cases is greater than 33%. The table must be at least 33% populated. Otherwise, the compiler reverts to using a series of branches in a binary tree pattern. If there are just a few cases (&lt;4) then a linear series of branch testing is used.</w:t>
+        <w:t>The compiler will make use of a jump table if there are enough cases and the density of the cases is greater than 33%. The table must be at least 33% populated. Otherwise, the compiler reverts to using a series of branches in a binary tree pattern. If there are just a few cases (&lt;4) then a linear series of branch testing is used.</w:t>
       </w:r>
     </w:p>
     <w:p>
@@ -8212,7 +9654,7 @@
       </w:r>
     </w:p>
     <w:p>
-      <w:bookmarkStart w:id="14" w:name="_Toc132577120"/>
+      <w:bookmarkStart w:id="16" w:name="_Toc132577120"/>
       <w:r>
         <w:rPr>
           <w:rStyle w:val="Heading1Char"/>
@@ -8220,7 +9662,7 @@
         <w:lastRenderedPageBreak/>
         <w:t>catch</w:t>
       </w:r>
-      <w:bookmarkEnd w:id="14"/>
+      <w:bookmarkEnd w:id="16"/>
       <w:r>
         <w:t xml:space="preserve"> (</w:t>
       </w:r>
@@ -8355,11 +9797,11 @@
       <w:pPr>
         <w:pStyle w:val="Heading1"/>
       </w:pPr>
-      <w:bookmarkStart w:id="15" w:name="_Toc132577121"/>
+      <w:bookmarkStart w:id="17" w:name="_Toc132577121"/>
       <w:r>
         <w:t>class</w:t>
       </w:r>
-      <w:bookmarkEnd w:id="15"/>
+      <w:bookmarkEnd w:id="17"/>
     </w:p>
     <w:p>
       <w:pPr>
@@ -8393,14 +9835,14 @@
       <w:pPr>
         <w:pStyle w:val="Heading1"/>
       </w:pPr>
-      <w:bookmarkStart w:id="16" w:name="_Toc132577122"/>
+      <w:bookmarkStart w:id="18" w:name="_Toc132577122"/>
       <w:r>
         <w:t>d</w:t>
       </w:r>
       <w:r>
         <w:t>ecimal</w:t>
       </w:r>
-      <w:bookmarkEnd w:id="16"/>
+      <w:bookmarkEnd w:id="18"/>
     </w:p>
     <w:p>
       <w:pPr>
@@ -8428,7 +9870,7 @@
           <w:bCs/>
         </w:rPr>
       </w:pPr>
-      <w:bookmarkStart w:id="17" w:name="_Toc132577123"/>
+      <w:bookmarkStart w:id="19" w:name="_Toc132577123"/>
       <w:r>
         <w:rPr>
           <w:rStyle w:val="Strong"/>
@@ -8446,7 +9888,7 @@
         </w:rPr>
         <w:t>e</w:t>
       </w:r>
-      <w:bookmarkEnd w:id="17"/>
+      <w:bookmarkEnd w:id="19"/>
     </w:p>
     <w:p>
       <w:pPr>
@@ -8488,11 +9930,11 @@
       <w:pPr>
         <w:pStyle w:val="Heading1"/>
       </w:pPr>
-      <w:bookmarkStart w:id="18" w:name="_Toc132577124"/>
+      <w:bookmarkStart w:id="20" w:name="_Toc132577124"/>
       <w:r>
         <w:t>end</w:t>
       </w:r>
-      <w:bookmarkEnd w:id="18"/>
+      <w:bookmarkEnd w:id="20"/>
     </w:p>
     <w:p>
       <w:pPr>
@@ -8511,7 +9953,7 @@
           <w:bCs/>
         </w:rPr>
       </w:pPr>
-      <w:bookmarkStart w:id="19" w:name="_Toc132577125"/>
+      <w:bookmarkStart w:id="21" w:name="_Toc132577125"/>
       <w:proofErr w:type="spellStart"/>
       <w:r>
         <w:rPr>
@@ -8521,7 +9963,7 @@
         </w:rPr>
         <w:t>enum</w:t>
       </w:r>
-      <w:bookmarkEnd w:id="19"/>
+      <w:bookmarkEnd w:id="21"/>
       <w:proofErr w:type="spellEnd"/>
     </w:p>
     <w:p>
@@ -8893,7 +10335,13 @@
       </w:r>
       <w:proofErr w:type="spellEnd"/>
       <w:r>
-        <w:t xml:space="preserve"> (2^) { A, B = 3, C }; will assign the values 1, 6, and 12 to A, B, C.</w:t>
+        <w:t xml:space="preserve"> (</w:t>
+      </w:r>
+      <w:r>
+        <w:t>*</w:t>
+      </w:r>
+      <w:r>
+        <w:t>2) { A, B = 3, C }; will assign the values 1, 6, and 12 to A, B, C.</w:t>
       </w:r>
     </w:p>
     <w:p>
@@ -8937,7 +10385,7 @@
           <w:bCs/>
         </w:rPr>
       </w:pPr>
-      <w:bookmarkStart w:id="20" w:name="_Toc132577126"/>
+      <w:bookmarkStart w:id="22" w:name="_Toc132577126"/>
       <w:proofErr w:type="spellStart"/>
       <w:r>
         <w:rPr>
@@ -8947,7 +10395,7 @@
         </w:rPr>
         <w:t>epilog</w:t>
       </w:r>
-      <w:bookmarkEnd w:id="20"/>
+      <w:bookmarkEnd w:id="22"/>
       <w:proofErr w:type="spellEnd"/>
     </w:p>
     <w:p>
@@ -9131,7 +10579,7 @@
       <w:pPr>
         <w:pStyle w:val="Heading1"/>
       </w:pPr>
-      <w:bookmarkStart w:id="21" w:name="_Toc132577127"/>
+      <w:bookmarkStart w:id="23" w:name="_Toc132577127"/>
       <w:proofErr w:type="spellStart"/>
       <w:r>
         <w:lastRenderedPageBreak/>
@@ -9146,7 +10594,7 @@
       <w:r>
         <w:t>stcall</w:t>
       </w:r>
-      <w:bookmarkEnd w:id="21"/>
+      <w:bookmarkEnd w:id="23"/>
       <w:proofErr w:type="spellEnd"/>
     </w:p>
     <w:p/>
@@ -9361,11 +10809,11 @@
       <w:pPr>
         <w:pStyle w:val="Heading1"/>
       </w:pPr>
-      <w:bookmarkStart w:id="22" w:name="_Toc132577128"/>
+      <w:bookmarkStart w:id="24" w:name="_Toc132577128"/>
       <w:r>
         <w:t>forever</w:t>
       </w:r>
-      <w:bookmarkEnd w:id="22"/>
+      <w:bookmarkEnd w:id="24"/>
     </w:p>
     <w:p/>
     <w:p>
@@ -9430,11 +10878,11 @@
       <w:pPr>
         <w:pStyle w:val="Heading1"/>
       </w:pPr>
-      <w:bookmarkStart w:id="23" w:name="_Toc132577129"/>
+      <w:bookmarkStart w:id="25" w:name="_Toc132577129"/>
       <w:r>
         <w:t>generic, _Generic</w:t>
       </w:r>
-      <w:bookmarkEnd w:id="23"/>
+      <w:bookmarkEnd w:id="25"/>
     </w:p>
     <w:p>
       <w:pPr>
@@ -9471,8 +10919,13 @@
         <w:ind w:left="720" w:firstLine="720"/>
       </w:pPr>
       <w:r>
-        <w:t>x = generic(var, int: 1, char: 2, long 3: default: 4);</w:t>
-      </w:r>
+        <w:t>x = generic(var, int: 1, char: 2, long 3: default: 4</w:t>
+      </w:r>
+      <w:proofErr w:type="gramStart"/>
+      <w:r>
+        <w:t>);</w:t>
+      </w:r>
+      <w:proofErr w:type="gramEnd"/>
     </w:p>
     <w:p>
       <w:pPr>
@@ -9492,7 +10945,7 @@
           <w:bCs/>
         </w:rPr>
       </w:pPr>
-      <w:bookmarkStart w:id="24" w:name="_Toc132577130"/>
+      <w:bookmarkStart w:id="26" w:name="_Toc132577130"/>
       <w:r>
         <w:rPr>
           <w:rStyle w:val="Strong"/>
@@ -9501,7 +10954,7 @@
         </w:rPr>
         <w:t>half</w:t>
       </w:r>
-      <w:bookmarkEnd w:id="24"/>
+      <w:bookmarkEnd w:id="26"/>
     </w:p>
     <w:p>
       <w:pPr>
@@ -9613,11 +11066,11 @@
       <w:pPr>
         <w:pStyle w:val="Heading1"/>
       </w:pPr>
-      <w:bookmarkStart w:id="25" w:name="_Toc132577131"/>
+      <w:bookmarkStart w:id="27" w:name="_Toc132577131"/>
       <w:r>
         <w:t>inline</w:t>
       </w:r>
-      <w:bookmarkEnd w:id="25"/>
+      <w:bookmarkEnd w:id="27"/>
     </w:p>
     <w:p>
       <w:pPr>
@@ -9634,11 +11087,11 @@
       <w:pPr>
         <w:pStyle w:val="Heading1"/>
       </w:pPr>
-      <w:bookmarkStart w:id="26" w:name="_Toc132577132"/>
+      <w:bookmarkStart w:id="28" w:name="_Toc132577132"/>
       <w:r>
         <w:t>if</w:t>
       </w:r>
-      <w:bookmarkEnd w:id="26"/>
+      <w:bookmarkEnd w:id="28"/>
     </w:p>
     <w:p>
       <w:pPr>
@@ -9700,192 +11153,119 @@
       <w:pPr>
         <w:pStyle w:val="Heading1"/>
       </w:pPr>
-      <w:bookmarkStart w:id="27" w:name="_Toc132577133"/>
+      <w:bookmarkStart w:id="29" w:name="_Toc132577133"/>
+      <w:r>
+        <w:t>interrupt</w:t>
+      </w:r>
+    </w:p>
+    <w:p>
+      <w:pPr>
+        <w:ind w:left="720"/>
+      </w:pPr>
+      <w:r>
+        <w:t>A function declared as an interrupt routine will use an interrupt return instruction at the end, and may also emit code to store registers on the stack on entry, and load them from the stack on exit. Interrupt may accept an integer parameter indicating which registers to save and reload. Registers are identified in a bit mask with the lowest bit representing the lowest numbered register.</w:t>
+      </w:r>
+    </w:p>
+    <w:p>
+      <w:pPr>
+        <w:ind w:left="720"/>
+      </w:pPr>
+    </w:p>
+    <w:p>
+      <w:pPr>
+        <w:ind w:left="720"/>
+      </w:pPr>
+      <w:r>
+        <w:rPr>
+          <w:b/>
+          <w:bCs/>
+        </w:rPr>
+        <w:t>interrupt</w:t>
+      </w:r>
+      <w:r>
+        <w:t xml:space="preserve">(0xfffffffa) </w:t>
+      </w:r>
       <w:proofErr w:type="spellStart"/>
       <w:r>
-        <w:t>n</w:t>
-      </w:r>
-      <w:r>
-        <w:t>ocall</w:t>
+        <w:t>my_irq</w:t>
       </w:r>
       <w:proofErr w:type="spellEnd"/>
       <w:r>
-        <w:t xml:space="preserve"> / naked</w:t>
-      </w:r>
-      <w:bookmarkEnd w:id="27"/>
-    </w:p>
-    <w:p/>
-    <w:p>
-      <w:pPr>
-        <w:ind w:left="720"/>
-      </w:pPr>
-      <w:r>
-        <w:t xml:space="preserve">The </w:t>
+        <w:t>() {}</w:t>
+      </w:r>
+    </w:p>
+    <w:p>
+      <w:pPr>
+        <w:ind w:left="720"/>
+      </w:pPr>
+    </w:p>
+    <w:p>
+      <w:pPr>
+        <w:ind w:left="720"/>
+      </w:pPr>
+      <w:r>
+        <w:t xml:space="preserve">will save all the registers on the stack except x0 and the stack pointer for </w:t>
       </w:r>
       <w:proofErr w:type="spellStart"/>
       <w:r>
-        <w:t>nocall</w:t>
+        <w:t>Riscv</w:t>
       </w:r>
       <w:proofErr w:type="spellEnd"/>
       <w:r>
-        <w:t xml:space="preserve"> or naked keyword causes the compiler to omit all the conventional stack operations required to call a function. (Omits function prologue and epilogue code) It’s use is primarily to allow inline assembler code to handle function calling conventions instead of allowing the compiler to handle the calling convention. The naked keyword may also be applied to the switch() statement to cause the compiler to omit bounds checking on the switch.</w:t>
-      </w:r>
-    </w:p>
-    <w:p>
-      <w:pPr>
-        <w:ind w:left="720"/>
-      </w:pPr>
-      <w:r>
-        <w:t>A naked function also omits the default exception handler.</w:t>
-      </w:r>
-    </w:p>
-    <w:p>
-      <w:pPr>
-        <w:ind w:left="720"/>
-      </w:pPr>
-    </w:p>
-    <w:p>
-      <w:pPr>
-        <w:ind w:left="720"/>
-      </w:pPr>
-      <w:proofErr w:type="spellStart"/>
-      <w:r>
-        <w:t>nocall</w:t>
-      </w:r>
-      <w:proofErr w:type="spellEnd"/>
-      <w:r>
-        <w:t xml:space="preserve"> </w:t>
-      </w:r>
-      <w:proofErr w:type="spellStart"/>
-      <w:r>
-        <w:t>myfunction</w:t>
-      </w:r>
-      <w:proofErr w:type="spellEnd"/>
-      <w:r>
-        <w:t>()</w:t>
-      </w:r>
-    </w:p>
-    <w:p>
-      <w:pPr>
-        <w:ind w:left="720"/>
-      </w:pPr>
-      <w:r>
-        <w:t>{</w:t>
-      </w:r>
-    </w:p>
-    <w:p>
-      <w:pPr>
-        <w:ind w:left="720"/>
-      </w:pPr>
-      <w:r>
-        <w:tab/>
-      </w:r>
-      <w:proofErr w:type="spellStart"/>
-      <w:r>
-        <w:t>asm</w:t>
-      </w:r>
-      <w:proofErr w:type="spellEnd"/>
-      <w:r>
-        <w:t xml:space="preserve"> {</w:t>
-      </w:r>
-    </w:p>
-    <w:p>
-      <w:pPr>
-        <w:ind w:left="720" w:firstLine="720"/>
-      </w:pPr>
-      <w:r>
-        <w:t>}</w:t>
-      </w:r>
-      <w:r>
-        <w:tab/>
-      </w:r>
-    </w:p>
-    <w:p>
-      <w:pPr>
-        <w:ind w:left="720"/>
-      </w:pPr>
-      <w:r>
-        <w:t>}</w:t>
-      </w:r>
-    </w:p>
-    <w:p>
-      <w:pPr>
-        <w:ind w:left="720"/>
-      </w:pPr>
-    </w:p>
-    <w:p>
-      <w:pPr>
-        <w:pStyle w:val="Heading1"/>
-      </w:pPr>
-      <w:bookmarkStart w:id="28" w:name="_Toc132577134"/>
-      <w:r>
-        <w:lastRenderedPageBreak/>
-        <w:t>new</w:t>
-      </w:r>
-      <w:bookmarkEnd w:id="28"/>
-      <w:r>
-        <w:t xml:space="preserve"> </w:t>
-      </w:r>
-    </w:p>
-    <w:p>
-      <w:pPr>
-        <w:ind w:left="720"/>
-      </w:pPr>
-      <w:r>
-        <w:t>The new operator generates a call to the run-time library function __new(). __new() will allocate storage for the object on the heap</w:t>
-      </w:r>
-      <w:r>
-        <w:t xml:space="preserve"> using malloc(). The object is given a 64-byte header and the object state is set to new. Objects whose state is new will not be deleted automatically by the garbage collector. They must be deleted using the delete keyword. new may be preceded by the keyword ‘auto’ which indicates that automatic garbage collection should be used for the object. In this case the objects state is set to auto new.</w:t>
-      </w:r>
-    </w:p>
-    <w:p>
-      <w:pPr>
-        <w:ind w:left="720"/>
-      </w:pPr>
-      <w:r>
-        <w:t>new() does not call the object’s constructor.</w:t>
-      </w:r>
-    </w:p>
-    <w:p>
-      <w:pPr>
-        <w:pStyle w:val="Heading1"/>
-      </w:pPr>
-      <w:bookmarkStart w:id="29" w:name="_Toc132577135"/>
-      <w:r>
-        <w:t>or</w:t>
-      </w:r>
-      <w:bookmarkEnd w:id="29"/>
-    </w:p>
-    <w:p>
-      <w:pPr>
-        <w:ind w:left="720"/>
-      </w:pPr>
-      <w:r>
-        <w:t>‘or’ is defined as a keyword and is a synonym for ‘||’. It can make code a little more readable.</w:t>
-      </w:r>
-    </w:p>
-    <w:p>
-      <w:pPr>
-        <w:ind w:left="720"/>
-      </w:pPr>
-      <w:r>
-        <w:t>Example:</w:t>
-      </w:r>
-    </w:p>
-    <w:p>
-      <w:pPr>
-        <w:ind w:left="1440"/>
-      </w:pPr>
-      <w:r>
-        <w:t>if (a or b) {</w:t>
-      </w:r>
-    </w:p>
-    <w:p>
-      <w:pPr>
-        <w:ind w:left="1440"/>
-      </w:pPr>
-      <w:r>
-        <w:t>}</w:t>
+        <w:t>.</w:t>
+      </w:r>
+    </w:p>
+    <w:p>
+      <w:pPr>
+        <w:ind w:left="720"/>
+      </w:pPr>
+    </w:p>
+    <w:p>
+      <w:pPr>
+        <w:ind w:left="720"/>
+      </w:pPr>
+      <w:r>
+        <w:t xml:space="preserve">The interrupt keyword may also be preceded by a keyword indicating which operating mode the interrupt is for. Four supported operating modes are </w:t>
+      </w:r>
+      <w:r>
+        <w:rPr>
+          <w:b/>
+          <w:bCs/>
+        </w:rPr>
+        <w:t>__user</w:t>
+      </w:r>
+      <w:r>
+        <w:t xml:space="preserve">, </w:t>
+      </w:r>
+      <w:r>
+        <w:rPr>
+          <w:b/>
+          <w:bCs/>
+        </w:rPr>
+        <w:t>__supervisor</w:t>
+      </w:r>
+      <w:r>
+        <w:t xml:space="preserve">, </w:t>
+      </w:r>
+      <w:r>
+        <w:rPr>
+          <w:b/>
+          <w:bCs/>
+        </w:rPr>
+        <w:t>__hypervisor</w:t>
+      </w:r>
+      <w:r>
+        <w:t xml:space="preserve">, and </w:t>
+      </w:r>
+      <w:r>
+        <w:rPr>
+          <w:b/>
+          <w:bCs/>
+        </w:rPr>
+        <w:t>__machine</w:t>
+      </w:r>
+      <w:r>
+        <w:t>. This affects the return instruction used at the end of the interrupt routine.</w:t>
       </w:r>
     </w:p>
     <w:p>
@@ -9906,12 +11286,217 @@
       <w:pPr>
         <w:pStyle w:val="Heading1"/>
       </w:pPr>
-      <w:bookmarkStart w:id="30" w:name="_Toc132577136"/>
+      <w:proofErr w:type="spellStart"/>
+      <w:r>
+        <w:lastRenderedPageBreak/>
+        <w:t>n</w:t>
+      </w:r>
+      <w:r>
+        <w:t>ocall</w:t>
+      </w:r>
+      <w:proofErr w:type="spellEnd"/>
+      <w:r>
+        <w:t xml:space="preserve"> / naked</w:t>
+      </w:r>
+      <w:bookmarkEnd w:id="29"/>
+    </w:p>
+    <w:p/>
+    <w:p>
+      <w:pPr>
+        <w:ind w:left="720"/>
+      </w:pPr>
+      <w:r>
+        <w:t xml:space="preserve">The </w:t>
+      </w:r>
+      <w:proofErr w:type="spellStart"/>
+      <w:r>
+        <w:t>nocall</w:t>
+      </w:r>
+      <w:proofErr w:type="spellEnd"/>
+      <w:r>
+        <w:t xml:space="preserve"> or naked keyword causes the compiler to omit all the conventional stack operations required to call a function. (Omits function prologue and epilogue code) It’s use is primarily to allow inline assembler code to handle function calling conventions instead of allowing the compiler to handle the calling convention. The naked keyword may also be applied to the switch() statement to cause the compiler to omit bounds checking on the switch.</w:t>
+      </w:r>
+    </w:p>
+    <w:p>
+      <w:pPr>
+        <w:ind w:left="720"/>
+      </w:pPr>
+      <w:r>
+        <w:t>A naked function also omits the default exception handler.</w:t>
+      </w:r>
+    </w:p>
+    <w:p>
+      <w:pPr>
+        <w:ind w:left="720"/>
+      </w:pPr>
+    </w:p>
+    <w:p>
+      <w:pPr>
+        <w:ind w:left="720"/>
+      </w:pPr>
+      <w:proofErr w:type="spellStart"/>
+      <w:r>
+        <w:t>nocall</w:t>
+      </w:r>
+      <w:proofErr w:type="spellEnd"/>
+      <w:r>
+        <w:t xml:space="preserve"> </w:t>
+      </w:r>
+      <w:proofErr w:type="spellStart"/>
+      <w:r>
+        <w:t>myfunction</w:t>
+      </w:r>
+      <w:proofErr w:type="spellEnd"/>
+      <w:r>
+        <w:t>()</w:t>
+      </w:r>
+    </w:p>
+    <w:p>
+      <w:pPr>
+        <w:ind w:left="720"/>
+      </w:pPr>
+      <w:r>
+        <w:t>{</w:t>
+      </w:r>
+    </w:p>
+    <w:p>
+      <w:pPr>
+        <w:ind w:left="720"/>
+      </w:pPr>
+      <w:r>
+        <w:tab/>
+      </w:r>
+      <w:proofErr w:type="spellStart"/>
+      <w:r>
+        <w:t>asm</w:t>
+      </w:r>
+      <w:proofErr w:type="spellEnd"/>
+      <w:r>
+        <w:t xml:space="preserve"> {</w:t>
+      </w:r>
+    </w:p>
+    <w:p>
+      <w:pPr>
+        <w:ind w:left="720" w:firstLine="720"/>
+      </w:pPr>
+      <w:r>
+        <w:t>}</w:t>
+      </w:r>
+      <w:r>
+        <w:tab/>
+      </w:r>
+    </w:p>
+    <w:p>
+      <w:pPr>
+        <w:ind w:left="720"/>
+      </w:pPr>
+      <w:r>
+        <w:t>}</w:t>
+      </w:r>
+    </w:p>
+    <w:p>
+      <w:pPr>
+        <w:ind w:left="720"/>
+      </w:pPr>
+    </w:p>
+    <w:p>
+      <w:pPr>
+        <w:pStyle w:val="Heading1"/>
+      </w:pPr>
+      <w:bookmarkStart w:id="30" w:name="_Toc132577134"/>
+      <w:r>
+        <w:t>new</w:t>
+      </w:r>
+      <w:bookmarkEnd w:id="30"/>
+      <w:r>
+        <w:t xml:space="preserve"> </w:t>
+      </w:r>
+    </w:p>
+    <w:p>
+      <w:pPr>
+        <w:ind w:left="720"/>
+      </w:pPr>
+      <w:r>
+        <w:t>The new operator generates a call to the run-time library function __new(). __new() will allocate storage for the object on the heap</w:t>
+      </w:r>
+      <w:r>
+        <w:t xml:space="preserve"> using malloc(). The object is given a 64-byte header and the object state is set to new. Objects whose state is new will not be deleted automatically by the garbage collector. They must be deleted using the delete keyword. new may be preceded by the keyword ‘auto’ which indicates that automatic garbage collection should be used for the object. In this case the objects state is set to auto new.</w:t>
+      </w:r>
+    </w:p>
+    <w:p>
+      <w:pPr>
+        <w:ind w:left="720"/>
+      </w:pPr>
+      <w:r>
+        <w:t>new() does not call the object’s constructor.</w:t>
+      </w:r>
+    </w:p>
+    <w:p>
+      <w:pPr>
+        <w:pStyle w:val="Heading1"/>
+      </w:pPr>
+      <w:bookmarkStart w:id="31" w:name="_Toc132577135"/>
+      <w:r>
+        <w:t>or</w:t>
+      </w:r>
+      <w:bookmarkEnd w:id="31"/>
+    </w:p>
+    <w:p>
+      <w:pPr>
+        <w:ind w:left="720"/>
+      </w:pPr>
+      <w:r>
+        <w:t>‘or’ is defined as a keyword and is a synonym for ‘||’. It can make code a little more readable.</w:t>
+      </w:r>
+    </w:p>
+    <w:p>
+      <w:pPr>
+        <w:ind w:left="720"/>
+      </w:pPr>
+      <w:r>
+        <w:t>Example:</w:t>
+      </w:r>
+    </w:p>
+    <w:p>
+      <w:pPr>
+        <w:ind w:left="1440"/>
+      </w:pPr>
+      <w:r>
+        <w:t>if (a or b) {</w:t>
+      </w:r>
+    </w:p>
+    <w:p>
+      <w:pPr>
+        <w:ind w:left="1440"/>
+      </w:pPr>
+      <w:r>
+        <w:t>}</w:t>
+      </w:r>
+    </w:p>
+    <w:p>
+      <w:pPr>
+        <w:rPr>
+          <w:rFonts w:eastAsiaTheme="majorEastAsia" w:cstheme="majorBidi"/>
+          <w:b/>
+          <w:bCs/>
+          <w:sz w:val="28"/>
+          <w:szCs w:val="28"/>
+        </w:rPr>
+      </w:pPr>
+      <w:r>
+        <w:br w:type="page"/>
+      </w:r>
+    </w:p>
+    <w:p>
+      <w:pPr>
+        <w:pStyle w:val="Heading1"/>
+      </w:pPr>
+      <w:bookmarkStart w:id="32" w:name="_Toc132577136"/>
       <w:r>
         <w:lastRenderedPageBreak/>
         <w:t>pascal</w:t>
       </w:r>
-      <w:bookmarkEnd w:id="30"/>
+      <w:bookmarkEnd w:id="32"/>
     </w:p>
     <w:p/>
     <w:p/>
@@ -9985,12 +11570,12 @@
       <w:pPr>
         <w:pStyle w:val="Heading1"/>
       </w:pPr>
-      <w:bookmarkStart w:id="31" w:name="_Toc132577137"/>
+      <w:bookmarkStart w:id="33" w:name="_Toc132577137"/>
       <w:proofErr w:type="spellStart"/>
       <w:r>
         <w:t>prolog</w:t>
       </w:r>
-      <w:bookmarkEnd w:id="31"/>
+      <w:bookmarkEnd w:id="33"/>
       <w:proofErr w:type="spellEnd"/>
     </w:p>
     <w:p>
@@ -10157,7 +11742,7 @@
           <w:bCs/>
         </w:rPr>
       </w:pPr>
-      <w:bookmarkStart w:id="32" w:name="_Toc132577138"/>
+      <w:bookmarkStart w:id="34" w:name="_Toc132577138"/>
       <w:r>
         <w:rPr>
           <w:rStyle w:val="Strong"/>
@@ -10166,7 +11751,7 @@
         </w:rPr>
         <w:t>quad</w:t>
       </w:r>
-      <w:bookmarkEnd w:id="32"/>
+      <w:bookmarkEnd w:id="34"/>
     </w:p>
     <w:p>
       <w:pPr>
@@ -10239,7 +11824,7 @@
           <w:bCs w:val="0"/>
           <w:szCs w:val="22"/>
         </w:rPr>
-        <w:t>1</w:t>
+        <w:t>128</w:t>
       </w:r>
       <w:r>
         <w:rPr>
@@ -10248,7 +11833,16 @@
           <w:bCs w:val="0"/>
           <w:szCs w:val="22"/>
         </w:rPr>
-        <w:t>28</w:t>
+        <w:t>-bits.</w:t>
+      </w:r>
+      <w:r>
+        <w:rPr>
+          <w:rStyle w:val="Strong"/>
+          <w:b w:val="0"/>
+          <w:bCs w:val="0"/>
+          <w:sz w:val="28"/>
+        </w:rPr>
+        <w:t xml:space="preserve"> </w:t>
       </w:r>
       <w:r>
         <w:rPr>
@@ -10257,7 +11851,126 @@
           <w:bCs w:val="0"/>
           <w:szCs w:val="22"/>
         </w:rPr>
-        <w:t>-bits.</w:t>
+        <w:t>Float values are double precision binary 64-bit values by default.</w:t>
+      </w:r>
+    </w:p>
+    <w:p>
+      <w:pPr>
+        <w:rPr>
+          <w:rStyle w:val="Strong"/>
+          <w:sz w:val="28"/>
+        </w:rPr>
+      </w:pPr>
+    </w:p>
+    <w:p>
+      <w:pPr>
+        <w:pStyle w:val="Heading1"/>
+        <w:rPr>
+          <w:rStyle w:val="Strong"/>
+          <w:b/>
+          <w:bCs/>
+        </w:rPr>
+      </w:pPr>
+      <w:bookmarkStart w:id="35" w:name="_Toc132577139"/>
+      <w:r>
+        <w:rPr>
+          <w:rStyle w:val="Strong"/>
+          <w:b/>
+          <w:bCs/>
+        </w:rPr>
+        <w:t>register</w:t>
+      </w:r>
+      <w:bookmarkEnd w:id="35"/>
+    </w:p>
+    <w:p>
+      <w:pPr>
+        <w:ind w:left="720"/>
+        <w:rPr>
+          <w:rStyle w:val="Strong"/>
+          <w:b w:val="0"/>
+          <w:bCs w:val="0"/>
+        </w:rPr>
+      </w:pPr>
+      <w:r>
+        <w:rPr>
+          <w:rStyle w:val="Strong"/>
+          <w:b w:val="0"/>
+          <w:bCs w:val="0"/>
+        </w:rPr>
+        <w:t>The compiler will not use registers to pass arguments to functions unless specifically instructed to do so. The register keyword is used for this.</w:t>
+      </w:r>
+      <w:r>
+        <w:rPr>
+          <w:rStyle w:val="Strong"/>
+          <w:b w:val="0"/>
+          <w:bCs w:val="0"/>
+        </w:rPr>
+        <w:t xml:space="preserve"> The compiler automatically uses registers for temporaries and other variables where possible. Using the register keyword on anything other than an argument is likely </w:t>
+      </w:r>
+      <w:r>
+        <w:rPr>
+          <w:rStyle w:val="Strong"/>
+          <w:b w:val="0"/>
+          <w:bCs w:val="0"/>
+        </w:rPr>
+        <w:lastRenderedPageBreak/>
+        <w:t>to be ignored. Note the compiler allocates storage space on the stack for variables even if they are in registers.</w:t>
+      </w:r>
+      <w:r>
+        <w:rPr>
+          <w:rStyle w:val="Strong"/>
+          <w:b w:val="0"/>
+          <w:bCs w:val="0"/>
+        </w:rPr>
+        <w:t xml:space="preserve"> This storage space is often unused.</w:t>
+      </w:r>
+    </w:p>
+    <w:p>
+      <w:pPr>
+        <w:rPr>
+          <w:rStyle w:val="Strong"/>
+          <w:sz w:val="28"/>
+        </w:rPr>
+      </w:pPr>
+    </w:p>
+    <w:p>
+      <w:pPr>
+        <w:pStyle w:val="Heading1"/>
+        <w:rPr>
+          <w:rStyle w:val="Strong"/>
+          <w:b/>
+          <w:bCs/>
+        </w:rPr>
+      </w:pPr>
+      <w:bookmarkStart w:id="36" w:name="_Toc132577140"/>
+      <w:r>
+        <w:rPr>
+          <w:rStyle w:val="Strong"/>
+          <w:b/>
+          <w:bCs/>
+        </w:rPr>
+        <w:t>single</w:t>
+      </w:r>
+      <w:bookmarkEnd w:id="36"/>
+    </w:p>
+    <w:p>
+      <w:pPr>
+        <w:ind w:left="720"/>
+        <w:rPr>
+          <w:rStyle w:val="Strong"/>
+          <w:b w:val="0"/>
+          <w:bCs w:val="0"/>
+          <w:szCs w:val="22"/>
+        </w:rPr>
+      </w:pPr>
+      <w:r>
+        <w:rPr>
+          <w:rStyle w:val="Strong"/>
+          <w:b w:val="0"/>
+          <w:bCs w:val="0"/>
+          <w:szCs w:val="22"/>
+        </w:rPr>
+        <w:t>single is used to declare a single precision binary floating point value. Single precision values occupy 32-bits.</w:t>
       </w:r>
       <w:r>
         <w:rPr>
@@ -10280,150 +11993,13 @@
     </w:p>
     <w:p>
       <w:pPr>
-        <w:rPr>
-          <w:rStyle w:val="Strong"/>
-          <w:sz w:val="28"/>
-        </w:rPr>
-      </w:pPr>
-    </w:p>
-    <w:p>
-      <w:pPr>
         <w:pStyle w:val="Heading1"/>
-        <w:rPr>
-          <w:rStyle w:val="Strong"/>
-          <w:b/>
-          <w:bCs/>
-        </w:rPr>
-      </w:pPr>
-      <w:bookmarkStart w:id="33" w:name="_Toc132577139"/>
-      <w:r>
-        <w:rPr>
-          <w:rStyle w:val="Strong"/>
-          <w:b/>
-          <w:bCs/>
-        </w:rPr>
-        <w:t>register</w:t>
-      </w:r>
-      <w:bookmarkEnd w:id="33"/>
-    </w:p>
-    <w:p>
-      <w:pPr>
-        <w:ind w:left="720"/>
-        <w:rPr>
-          <w:rStyle w:val="Strong"/>
-          <w:b w:val="0"/>
-          <w:bCs w:val="0"/>
-        </w:rPr>
-      </w:pPr>
-      <w:r>
-        <w:rPr>
-          <w:rStyle w:val="Strong"/>
-          <w:b w:val="0"/>
-          <w:bCs w:val="0"/>
-        </w:rPr>
-        <w:t>The compiler will not use registers to pass arguments to functions unless specifically instructed to do so. The register keyword is used for this.</w:t>
-      </w:r>
-      <w:r>
-        <w:rPr>
-          <w:rStyle w:val="Strong"/>
-          <w:b w:val="0"/>
-          <w:bCs w:val="0"/>
-        </w:rPr>
-        <w:t xml:space="preserve"> The compiler automatically uses registers for temporaries and other variables where possible. Using the register keyword on anything other than an argument is likely </w:t>
-      </w:r>
-      <w:r>
-        <w:rPr>
-          <w:rStyle w:val="Strong"/>
-          <w:b w:val="0"/>
-          <w:bCs w:val="0"/>
-        </w:rPr>
-        <w:lastRenderedPageBreak/>
-        <w:t>to be ignored. Note the compiler allocates storage space on the stack for variables even if they are in registers.</w:t>
-      </w:r>
-      <w:r>
-        <w:rPr>
-          <w:rStyle w:val="Strong"/>
-          <w:b w:val="0"/>
-          <w:bCs w:val="0"/>
-        </w:rPr>
-        <w:t xml:space="preserve"> This storage space is often unused.</w:t>
-      </w:r>
-    </w:p>
-    <w:p>
-      <w:pPr>
-        <w:rPr>
-          <w:rStyle w:val="Strong"/>
-          <w:sz w:val="28"/>
-        </w:rPr>
-      </w:pPr>
-    </w:p>
-    <w:p>
-      <w:pPr>
-        <w:pStyle w:val="Heading1"/>
-        <w:rPr>
-          <w:rStyle w:val="Strong"/>
-          <w:b/>
-          <w:bCs/>
-        </w:rPr>
-      </w:pPr>
-      <w:bookmarkStart w:id="34" w:name="_Toc132577140"/>
-      <w:r>
-        <w:rPr>
-          <w:rStyle w:val="Strong"/>
-          <w:b/>
-          <w:bCs/>
-        </w:rPr>
-        <w:t>single</w:t>
-      </w:r>
-      <w:bookmarkEnd w:id="34"/>
-    </w:p>
-    <w:p>
-      <w:pPr>
-        <w:ind w:left="720"/>
-        <w:rPr>
-          <w:rStyle w:val="Strong"/>
-          <w:b w:val="0"/>
-          <w:bCs w:val="0"/>
-          <w:szCs w:val="22"/>
-        </w:rPr>
-      </w:pPr>
-      <w:r>
-        <w:rPr>
-          <w:rStyle w:val="Strong"/>
-          <w:b w:val="0"/>
-          <w:bCs w:val="0"/>
-          <w:szCs w:val="22"/>
-        </w:rPr>
-        <w:t>single is used to declare a single precision binary floating point value. Single precision values occupy 32-bits.</w:t>
-      </w:r>
-      <w:r>
-        <w:rPr>
-          <w:rStyle w:val="Strong"/>
-          <w:b w:val="0"/>
-          <w:bCs w:val="0"/>
-          <w:sz w:val="28"/>
-        </w:rPr>
-        <w:t xml:space="preserve"> </w:t>
-      </w:r>
-      <w:r>
-        <w:rPr>
-          <w:rStyle w:val="Strong"/>
-          <w:b w:val="0"/>
-          <w:bCs w:val="0"/>
-          <w:szCs w:val="22"/>
-        </w:rPr>
-        <w:t>Float values are double precision binary 64-bit values by default.</w:t>
-      </w:r>
-    </w:p>
-    <w:p>
-      <w:pPr>
-        <w:pStyle w:val="Heading1"/>
-      </w:pPr>
-      <w:bookmarkStart w:id="35" w:name="_Toc132577141"/>
+      </w:pPr>
+      <w:bookmarkStart w:id="37" w:name="_Toc132577141"/>
       <w:r>
         <w:t>switch</w:t>
       </w:r>
-      <w:bookmarkEnd w:id="35"/>
+      <w:bookmarkEnd w:id="37"/>
     </w:p>
     <w:p>
       <w:pPr>
@@ -11381,12 +12957,12 @@
       <w:pPr>
         <w:pStyle w:val="Heading1"/>
       </w:pPr>
-      <w:bookmarkStart w:id="36" w:name="_Toc132577142"/>
+      <w:bookmarkStart w:id="38" w:name="_Toc132577142"/>
       <w:r>
         <w:lastRenderedPageBreak/>
         <w:t>then</w:t>
       </w:r>
-      <w:bookmarkEnd w:id="36"/>
+      <w:bookmarkEnd w:id="38"/>
     </w:p>
     <w:p>
       <w:pPr>
@@ -11411,12 +12987,12 @@
       <w:r>
         <w:br w:type="page"/>
       </w:r>
-      <w:bookmarkStart w:id="37" w:name="_Toc132577143"/>
+      <w:bookmarkStart w:id="39" w:name="_Toc132577143"/>
       <w:r>
         <w:lastRenderedPageBreak/>
         <w:t>throw</w:t>
       </w:r>
-      <w:bookmarkEnd w:id="37"/>
+      <w:bookmarkEnd w:id="39"/>
     </w:p>
     <w:p>
       <w:pPr>
@@ -11455,7 +13031,7 @@
           <w:bCs/>
         </w:rPr>
       </w:pPr>
-      <w:bookmarkStart w:id="38" w:name="_Toc132577144"/>
+      <w:bookmarkStart w:id="40" w:name="_Toc132577144"/>
       <w:r>
         <w:rPr>
           <w:rStyle w:val="Strong"/>
@@ -11464,7 +13040,7 @@
         </w:rPr>
         <w:t>thread</w:t>
       </w:r>
-      <w:bookmarkEnd w:id="38"/>
+      <w:bookmarkEnd w:id="40"/>
     </w:p>
     <w:p/>
     <w:p>
@@ -11514,11 +13090,11 @@
       <w:pPr>
         <w:pStyle w:val="Heading1"/>
       </w:pPr>
-      <w:bookmarkStart w:id="39" w:name="_Toc132577145"/>
+      <w:bookmarkStart w:id="41" w:name="_Toc132577145"/>
       <w:r>
         <w:t>try { }</w:t>
       </w:r>
-      <w:bookmarkEnd w:id="39"/>
+      <w:bookmarkEnd w:id="41"/>
     </w:p>
     <w:p>
       <w:pPr>
@@ -11562,7 +13138,7 @@
       <w:pPr>
         <w:pStyle w:val="Heading1"/>
       </w:pPr>
-      <w:bookmarkStart w:id="40" w:name="_Toc132577146"/>
+      <w:bookmarkStart w:id="42" w:name="_Toc132577146"/>
       <w:proofErr w:type="spellStart"/>
       <w:r>
         <w:lastRenderedPageBreak/>
@@ -11572,7 +13148,7 @@
       <w:r>
         <w:t>()</w:t>
       </w:r>
-      <w:bookmarkEnd w:id="40"/>
+      <w:bookmarkEnd w:id="42"/>
     </w:p>
     <w:p>
       <w:pPr>
@@ -11750,11 +13326,11 @@
       <w:pPr>
         <w:pStyle w:val="Heading1"/>
       </w:pPr>
-      <w:bookmarkStart w:id="41" w:name="_Toc132577147"/>
+      <w:bookmarkStart w:id="43" w:name="_Toc132577147"/>
       <w:r>
         <w:t>until</w:t>
       </w:r>
-      <w:bookmarkEnd w:id="41"/>
+      <w:bookmarkEnd w:id="43"/>
     </w:p>
     <w:p/>
     <w:p>
@@ -11848,12 +13424,12 @@
       <w:pPr>
         <w:pStyle w:val="Heading1"/>
       </w:pPr>
-      <w:bookmarkStart w:id="42" w:name="_Toc132577148"/>
+      <w:bookmarkStart w:id="44" w:name="_Toc132577148"/>
       <w:r>
         <w:lastRenderedPageBreak/>
         <w:t>using</w:t>
       </w:r>
-      <w:bookmarkEnd w:id="42"/>
+      <w:bookmarkEnd w:id="44"/>
     </w:p>
     <w:p>
       <w:pPr>
@@ -11900,7 +13476,7 @@
           <w:bCs w:val="0"/>
         </w:rPr>
       </w:pPr>
-      <w:bookmarkStart w:id="43" w:name="_Toc132577149"/>
+      <w:bookmarkStart w:id="45" w:name="_Toc132577149"/>
       <w:r>
         <w:rPr>
           <w:rStyle w:val="Strong"/>
@@ -11909,7 +13485,7 @@
         </w:rPr>
         <w:t>name mangler</w:t>
       </w:r>
-      <w:bookmarkEnd w:id="43"/>
+      <w:bookmarkEnd w:id="45"/>
     </w:p>
     <w:p>
       <w:pPr>
@@ -11934,7 +13510,7 @@
       <w:pPr>
         <w:pStyle w:val="Heading2"/>
       </w:pPr>
-      <w:bookmarkStart w:id="44" w:name="_Toc132577150"/>
+      <w:bookmarkStart w:id="46" w:name="_Toc132577150"/>
       <w:r>
         <w:t>__</w:t>
       </w:r>
@@ -11942,7 +13518,7 @@
       <w:r>
         <w:t>cdecl</w:t>
       </w:r>
-      <w:bookmarkEnd w:id="44"/>
+      <w:bookmarkEnd w:id="46"/>
       <w:proofErr w:type="spellEnd"/>
     </w:p>
     <w:p>
@@ -11967,11 +13543,11 @@
       <w:pPr>
         <w:pStyle w:val="Heading2"/>
       </w:pPr>
-      <w:bookmarkStart w:id="45" w:name="_Toc132577151"/>
+      <w:bookmarkStart w:id="47" w:name="_Toc132577151"/>
       <w:r>
         <w:t>pascal</w:t>
       </w:r>
-      <w:bookmarkEnd w:id="45"/>
+      <w:bookmarkEnd w:id="47"/>
     </w:p>
     <w:p>
       <w:pPr>
@@ -11998,11 +13574,11 @@
       <w:pPr>
         <w:pStyle w:val="Heading2"/>
       </w:pPr>
-      <w:bookmarkStart w:id="46" w:name="_Toc132577152"/>
+      <w:bookmarkStart w:id="48" w:name="_Toc132577152"/>
       <w:r>
         <w:t>real names</w:t>
       </w:r>
-      <w:bookmarkEnd w:id="46"/>
+      <w:bookmarkEnd w:id="48"/>
     </w:p>
     <w:p>
       <w:pPr>
@@ -12016,11 +13592,11 @@
       <w:pPr>
         <w:pStyle w:val="Heading1"/>
       </w:pPr>
-      <w:bookmarkStart w:id="47" w:name="_Toc132577153"/>
+      <w:bookmarkStart w:id="49" w:name="_Toc132577153"/>
       <w:r>
         <w:t>&amp;&amp;&amp;</w:t>
       </w:r>
-      <w:bookmarkEnd w:id="47"/>
+      <w:bookmarkEnd w:id="49"/>
     </w:p>
     <w:p>
       <w:pPr>
@@ -12045,11 +13621,11 @@
       <w:pPr>
         <w:pStyle w:val="Heading1"/>
       </w:pPr>
-      <w:bookmarkStart w:id="48" w:name="_Toc132577154"/>
+      <w:bookmarkStart w:id="50" w:name="_Toc132577154"/>
       <w:r>
         <w:t>|||</w:t>
       </w:r>
-      <w:bookmarkEnd w:id="48"/>
+      <w:bookmarkEnd w:id="50"/>
     </w:p>
     <w:p>
       <w:pPr>
@@ -12096,11 +13672,11 @@
       <w:pPr>
         <w:pStyle w:val="Heading1"/>
       </w:pPr>
-      <w:bookmarkStart w:id="49" w:name="_Toc132577155"/>
+      <w:bookmarkStart w:id="51" w:name="_Toc132577155"/>
       <w:r>
         <w:t>??</w:t>
       </w:r>
-      <w:bookmarkEnd w:id="49"/>
+      <w:bookmarkEnd w:id="51"/>
     </w:p>
     <w:p>
       <w:pPr>
@@ -12151,12 +13727,12 @@
       <w:pPr>
         <w:pStyle w:val="Heading1"/>
       </w:pPr>
-      <w:bookmarkStart w:id="50" w:name="_Toc132577156"/>
+      <w:bookmarkStart w:id="52" w:name="_Toc132577156"/>
       <w:r>
         <w:lastRenderedPageBreak/>
         <w:t>Character Constants</w:t>
       </w:r>
-      <w:bookmarkEnd w:id="50"/>
+      <w:bookmarkEnd w:id="52"/>
     </w:p>
     <w:p>
       <w:pPr>
@@ -12297,7 +13873,7 @@
           <w:bCs/>
         </w:rPr>
       </w:pPr>
-      <w:bookmarkStart w:id="51" w:name="_Toc132577157"/>
+      <w:bookmarkStart w:id="53" w:name="_Toc132577157"/>
       <w:r>
         <w:rPr>
           <w:rStyle w:val="Strong"/>
@@ -12306,7 +13882,7 @@
         </w:rPr>
         <w:t>Block Naming</w:t>
       </w:r>
-      <w:bookmarkEnd w:id="51"/>
+      <w:bookmarkEnd w:id="53"/>
     </w:p>
     <w:p>
       <w:pPr>
@@ -12415,11 +13991,11 @@
       <w:pPr>
         <w:pStyle w:val="Heading1"/>
       </w:pPr>
-      <w:bookmarkStart w:id="52" w:name="_Toc132577158"/>
+      <w:bookmarkStart w:id="54" w:name="_Toc132577158"/>
       <w:r>
         <w:t>Nested Functions</w:t>
       </w:r>
-      <w:bookmarkEnd w:id="52"/>
+      <w:bookmarkEnd w:id="54"/>
     </w:p>
     <w:p>
       <w:pPr>
@@ -12780,7 +14356,7 @@
           <w:szCs w:val="32"/>
         </w:rPr>
       </w:pPr>
-      <w:bookmarkStart w:id="53" w:name="_Toc132577159"/>
+      <w:bookmarkStart w:id="55" w:name="_Toc132577159"/>
       <w:r>
         <w:rPr>
           <w:rStyle w:val="Strong"/>
@@ -12791,7 +14367,7 @@
         </w:rPr>
         <w:t>Calling Convention</w:t>
       </w:r>
-      <w:bookmarkEnd w:id="53"/>
+      <w:bookmarkEnd w:id="55"/>
     </w:p>
     <w:p>
       <w:pPr>
@@ -12865,7 +14441,7 @@
           <w:szCs w:val="32"/>
         </w:rPr>
       </w:pPr>
-      <w:bookmarkStart w:id="54" w:name="_Toc132577160"/>
+      <w:bookmarkStart w:id="56" w:name="_Toc132577160"/>
       <w:r>
         <w:rPr>
           <w:rStyle w:val="Strong"/>
@@ -12877,7 +14453,7 @@
         <w:lastRenderedPageBreak/>
         <w:t>Bit Slicing</w:t>
       </w:r>
-      <w:bookmarkEnd w:id="54"/>
+      <w:bookmarkEnd w:id="56"/>
     </w:p>
     <w:p>
       <w:pPr>
@@ -13004,7 +14580,7 @@
       <w:pPr>
         <w:pStyle w:val="Heading1"/>
       </w:pPr>
-      <w:bookmarkStart w:id="55" w:name="_Toc132577161"/>
+      <w:bookmarkStart w:id="57" w:name="_Toc132577161"/>
       <w:r>
         <w:lastRenderedPageBreak/>
         <w:t xml:space="preserve">Array Handling </w:t>
@@ -13012,7 +14588,7 @@
       <w:r>
         <w:t>Differences from ‘C’</w:t>
       </w:r>
-      <w:bookmarkEnd w:id="55"/>
+      <w:bookmarkEnd w:id="57"/>
     </w:p>
     <w:p/>
     <w:p>
@@ -13192,122 +14768,318 @@
         <w:ind w:left="720"/>
       </w:pPr>
     </w:p>
+    <w:p>
+      <w:pPr>
+        <w:pStyle w:val="Heading1"/>
+      </w:pPr>
+      <w:r>
+        <w:t>Vector Operations</w:t>
+      </w:r>
+    </w:p>
+    <w:p>
+      <w:pPr>
+        <w:ind w:left="720"/>
+      </w:pPr>
+      <w:r>
+        <w:t>Vector operations are support with the vector type which indicates a vector is to be used. Vectors are 64-byte wide variables that may take on elements based on the subtype declared.</w:t>
+      </w:r>
+    </w:p>
+    <w:p>
+      <w:pPr>
+        <w:ind w:left="720"/>
+      </w:pPr>
+    </w:p>
+    <w:p>
+      <w:pPr>
+        <w:ind w:left="720"/>
+      </w:pPr>
+      <w:r>
+        <w:rPr>
+          <w:b/>
+          <w:bCs/>
+        </w:rPr>
+        <w:t>vector</w:t>
+      </w:r>
+      <w:r>
+        <w:t xml:space="preserve"> </w:t>
+      </w:r>
+      <w:r>
+        <w:rPr>
+          <w:b/>
+          <w:bCs/>
+        </w:rPr>
+        <w:t>float</w:t>
+      </w:r>
+      <w:r>
+        <w:t xml:space="preserve"> </w:t>
+      </w:r>
+      <w:proofErr w:type="spellStart"/>
+      <w:proofErr w:type="gramStart"/>
+      <w:r>
+        <w:t>vec</w:t>
+      </w:r>
+      <w:proofErr w:type="spellEnd"/>
+      <w:r>
+        <w:t>;</w:t>
+      </w:r>
+      <w:proofErr w:type="gramEnd"/>
+    </w:p>
+    <w:p>
+      <w:pPr>
+        <w:ind w:left="720"/>
+      </w:pPr>
+    </w:p>
+    <w:p>
+      <w:pPr>
+        <w:ind w:left="720"/>
+      </w:pPr>
+      <w:r>
+        <w:t>Will declare a vector variable consisting of float type elements.</w:t>
+      </w:r>
+    </w:p>
+    <w:p>
+      <w:pPr>
+        <w:ind w:left="720"/>
+      </w:pPr>
+    </w:p>
+    <w:p>
+      <w:pPr>
+        <w:ind w:left="720"/>
+      </w:pPr>
+      <w:r>
+        <w:t xml:space="preserve">Vector masking variable may be declared as a </w:t>
+      </w:r>
+      <w:proofErr w:type="spellStart"/>
+      <w:r>
+        <w:rPr>
+          <w:b/>
+          <w:bCs/>
+        </w:rPr>
+        <w:t>vector_mask</w:t>
+      </w:r>
+      <w:proofErr w:type="spellEnd"/>
+      <w:r>
+        <w:t>. The masking scope is applied with parenthesis.</w:t>
+      </w:r>
+    </w:p>
+    <w:p>
+      <w:pPr>
+        <w:ind w:left="720"/>
+      </w:pPr>
+    </w:p>
+    <w:p>
+      <w:pPr>
+        <w:ind w:left="720"/>
+      </w:pPr>
+      <w:proofErr w:type="spellStart"/>
+      <w:r>
+        <w:rPr>
+          <w:b/>
+          <w:bCs/>
+        </w:rPr>
+        <w:t>vector_mask</w:t>
+      </w:r>
+      <w:proofErr w:type="spellEnd"/>
+      <w:r>
+        <w:t xml:space="preserve"> </w:t>
+      </w:r>
+      <w:proofErr w:type="spellStart"/>
+      <w:proofErr w:type="gramStart"/>
+      <w:r>
+        <w:t>mvar</w:t>
+      </w:r>
+      <w:proofErr w:type="spellEnd"/>
+      <w:r>
+        <w:t>;</w:t>
+      </w:r>
+      <w:proofErr w:type="gramEnd"/>
+    </w:p>
+    <w:p>
+      <w:pPr>
+        <w:ind w:left="720"/>
+      </w:pPr>
+      <w:r>
+        <w:rPr>
+          <w:b/>
+          <w:bCs/>
+        </w:rPr>
+        <w:t>vector</w:t>
+      </w:r>
+      <w:r>
+        <w:t xml:space="preserve"> res, a, </w:t>
+      </w:r>
+      <w:proofErr w:type="gramStart"/>
+      <w:r>
+        <w:t>b;</w:t>
+      </w:r>
+      <w:proofErr w:type="gramEnd"/>
+    </w:p>
+    <w:p>
+      <w:pPr>
+        <w:ind w:left="720"/>
+      </w:pPr>
+      <w:r>
+        <w:t xml:space="preserve">res = </w:t>
+      </w:r>
+      <w:proofErr w:type="spellStart"/>
+      <w:r>
+        <w:t>mvar</w:t>
+      </w:r>
+      <w:proofErr w:type="spellEnd"/>
+      <w:r>
+        <w:t>(a + b);</w:t>
+      </w:r>
+    </w:p>
     <w:p/>
+    <w:p>
+      <w:pPr>
+        <w:pStyle w:val="Heading1"/>
+      </w:pPr>
+      <w:bookmarkStart w:id="58" w:name="_Toc132577162"/>
+      <w:r>
+        <w:lastRenderedPageBreak/>
+        <w:t>Exception handling</w:t>
+      </w:r>
+      <w:bookmarkEnd w:id="58"/>
+    </w:p>
+    <w:p>
+      <w:pPr>
+        <w:ind w:left="720"/>
+      </w:pPr>
+      <w:r>
+        <w:t>When exception handling is enabled, CC64 generates a default exception handler for each function. The action of the default handler is merely to return to the next higher exception handler.</w:t>
+      </w:r>
+      <w:r>
+        <w:t xml:space="preserve"> If an exception handler is not coded for the function then the default handler will be in effect. During function </w:t>
+      </w:r>
+      <w:proofErr w:type="spellStart"/>
+      <w:r>
+        <w:t>prolog</w:t>
+      </w:r>
+      <w:proofErr w:type="spellEnd"/>
+      <w:r>
+        <w:t>, the address of any exception handler is stored in the stack frame at 16[$FP]. When a th</w:t>
+      </w:r>
+      <w:r>
+        <w:t>r</w:t>
+      </w:r>
+      <w:r>
+        <w:t xml:space="preserve">ow() operation occurs the address of the exception handler is loaded from 16[$FP] and jumped to. Throw() loads the exception type into </w:t>
+      </w:r>
+      <w:r>
+        <w:t>register $</w:t>
+      </w:r>
+      <w:r>
+        <w:t>a1</w:t>
+      </w:r>
+      <w:r>
+        <w:t xml:space="preserve"> and the exception value into $</w:t>
+      </w:r>
+      <w:r>
+        <w:t>a0</w:t>
+      </w:r>
+      <w:r>
+        <w:t>.</w:t>
+      </w:r>
+      <w:r>
+        <w:t xml:space="preserve"> The catch handlers check the exception type in $</w:t>
+      </w:r>
+      <w:r>
+        <w:t>a1</w:t>
+      </w:r>
+      <w:r>
+        <w:t xml:space="preserve"> against the type of exception they handle. If there is no match, the next catch handler tests the value. If none of the catch handlers match the exception type then the default handler which returns up the exception chain is jumped to.</w:t>
+      </w:r>
+    </w:p>
+    <w:p>
+      <w:pPr>
+        <w:ind w:left="720"/>
+      </w:pPr>
+    </w:p>
+    <w:p>
+      <w:pPr>
+        <w:ind w:left="720"/>
+      </w:pPr>
+      <w:r>
+        <w:t>This causes an unhandled exception to unwind the stack just as a return would, then return to the caller’s exception handler address rather than the normal return address.</w:t>
+      </w:r>
+    </w:p>
+    <w:p>
+      <w:pPr>
+        <w:ind w:left="720"/>
+      </w:pPr>
+    </w:p>
+    <w:p>
+      <w:pPr>
+        <w:ind w:left="720"/>
+      </w:pPr>
+      <w:r>
+        <w:t xml:space="preserve">To receive hardware exceptions the operating system must be notified of which exceptions are desired. A 256-bit bit mask is used to track which exceptions the application will respond to. </w:t>
+      </w:r>
+      <w:r>
+        <w:t xml:space="preserve">This bitmap is stored in the applications ACB. </w:t>
+      </w:r>
+      <w:r>
+        <w:t xml:space="preserve">When a selected exception </w:t>
+      </w:r>
+      <w:proofErr w:type="gramStart"/>
+      <w:r>
+        <w:t>occurs</w:t>
+      </w:r>
+      <w:proofErr w:type="gramEnd"/>
+      <w:r>
+        <w:t xml:space="preserve"> the OS forces the cause code into $a0, and the “exception” type into $a1 then causes the application to resume execution at the exception handler the next time the application is active.</w:t>
+      </w:r>
+    </w:p>
+    <w:p>
+      <w:pPr>
+        <w:ind w:left="720"/>
+      </w:pPr>
+    </w:p>
+    <w:p>
+      <w:pPr>
+        <w:ind w:left="720"/>
+      </w:pPr>
+      <w:r>
+        <w:t xml:space="preserve">Because of the simplicity of the exception handling mechanism objects created in the function are not automatically destroyed. </w:t>
+      </w:r>
+      <w:r>
+        <w:t>That means it’s necessary to keep track of which objects got created and destroy them in the catch handler.</w:t>
+      </w:r>
+    </w:p>
     <w:p/>
     <w:p>
       <w:pPr>
         <w:pStyle w:val="Heading1"/>
       </w:pPr>
-      <w:bookmarkStart w:id="56" w:name="_Toc132577162"/>
-      <w:r>
-        <w:t>Exception handling</w:t>
-      </w:r>
-      <w:bookmarkEnd w:id="56"/>
-    </w:p>
-    <w:p>
-      <w:pPr>
-        <w:ind w:left="720"/>
-      </w:pPr>
-      <w:r>
-        <w:t>When exception handling is enabled, CC64 generates a default exception handler for each function. The action of the default handler is merely to return to the next higher exception handler.</w:t>
-      </w:r>
-      <w:r>
-        <w:t xml:space="preserve"> If an exception handler is not coded for the function then the default handler will be in effect. During function </w:t>
+      <w:bookmarkStart w:id="59" w:name="_Toc132577163"/>
+      <w:r>
+        <w:t>Garbage Collection</w:t>
+      </w:r>
+      <w:bookmarkEnd w:id="59"/>
+    </w:p>
+    <w:p>
+      <w:pPr>
+        <w:ind w:left="720"/>
+      </w:pPr>
+      <w:r>
+        <w:t>If a function or method uses the new operator, then a call is made to the run-time library function __</w:t>
       </w:r>
       <w:proofErr w:type="spellStart"/>
       <w:r>
-        <w:t>prolog</w:t>
+        <w:t>AddGarbage</w:t>
       </w:r>
       <w:proofErr w:type="spellEnd"/>
       <w:r>
-        <w:t>, the address of any exception handler is stored in the stack frame at 16[$FP]. When a th</w:t>
-      </w:r>
-      <w:r>
-        <w:t>r</w:t>
-      </w:r>
-      <w:r>
-        <w:t xml:space="preserve">ow() operation occurs the address of the exception handler is loaded from 16[$FP] and jumped to. Throw() loads the exception type into </w:t>
-      </w:r>
-      <w:r>
-        <w:t>register $</w:t>
-      </w:r>
-      <w:r>
-        <w:t>a1</w:t>
-      </w:r>
-      <w:r>
-        <w:t xml:space="preserve"> and the exception value into $</w:t>
-      </w:r>
-      <w:r>
-        <w:t>a0</w:t>
-      </w:r>
-      <w:r>
-        <w:t>.</w:t>
-      </w:r>
-      <w:r>
-        <w:t xml:space="preserve"> The catch handlers check the exception type in $</w:t>
-      </w:r>
-      <w:r>
-        <w:t>a1</w:t>
-      </w:r>
-      <w:r>
-        <w:t xml:space="preserve"> against the type of exception they handle. If there is no match, the next catch handler tests the value. If none of the catch handlers match the exception type then the default handler which returns up the exception chain is jumped to.</w:t>
-      </w:r>
-    </w:p>
-    <w:p>
-      <w:pPr>
-        <w:ind w:left="720"/>
-      </w:pPr>
-    </w:p>
-    <w:p>
-      <w:pPr>
-        <w:ind w:left="720"/>
-      </w:pPr>
-      <w:r>
-        <w:lastRenderedPageBreak/>
-        <w:t>This causes an unhandled exception to unwind the stack just as a return would, then return to the caller’s exception handler address rather than the normal return address.</w:t>
-      </w:r>
-    </w:p>
-    <w:p>
-      <w:pPr>
-        <w:ind w:left="720"/>
-      </w:pPr>
-    </w:p>
-    <w:p>
-      <w:pPr>
-        <w:ind w:left="720"/>
-      </w:pPr>
-      <w:r>
-        <w:t xml:space="preserve">To receive hardware exceptions the operating system must be notified of which exceptions are desired. A 256-bit bit mask is used to track which exceptions the application will respond to. </w:t>
-      </w:r>
-      <w:r>
-        <w:t xml:space="preserve">This bitmap is stored in the applications ACB. </w:t>
-      </w:r>
-      <w:r>
-        <w:t xml:space="preserve">When a selected exception </w:t>
-      </w:r>
-      <w:proofErr w:type="gramStart"/>
-      <w:r>
-        <w:t>occurs</w:t>
-      </w:r>
-      <w:proofErr w:type="gramEnd"/>
-      <w:r>
-        <w:t xml:space="preserve"> the OS forces the cause code into $a0, and the “exception” type into $a1 then causes the application to resume execution at the exception handler the next time the application is active.</w:t>
-      </w:r>
-    </w:p>
-    <w:p>
-      <w:pPr>
-        <w:ind w:left="720"/>
-      </w:pPr>
-    </w:p>
-    <w:p>
-      <w:pPr>
-        <w:ind w:left="720"/>
-      </w:pPr>
-      <w:r>
-        <w:t xml:space="preserve">Because of the simplicity of the exception handling mechanism objects created in the function are not automatically destroyed. </w:t>
-      </w:r>
-      <w:r>
-        <w:t>That means it’s necessary to keep track of which objects got created and destroy them in the catch handler.</w:t>
+        <w:t>() when the function returns. The __</w:t>
+      </w:r>
+      <w:proofErr w:type="spellStart"/>
+      <w:r>
+        <w:t>AddGarbage</w:t>
+      </w:r>
+      <w:proofErr w:type="spellEnd"/>
+      <w:r>
+        <w:t>() function moves objects off the function’s object list onto the garbage collector’s list.</w:t>
       </w:r>
     </w:p>
     <w:p/>
@@ -13315,46 +15087,11 @@
       <w:pPr>
         <w:pStyle w:val="Heading1"/>
       </w:pPr>
-      <w:bookmarkStart w:id="57" w:name="_Toc132577163"/>
-      <w:r>
-        <w:t>Garbage Collection</w:t>
-      </w:r>
-      <w:bookmarkEnd w:id="57"/>
-    </w:p>
-    <w:p>
-      <w:pPr>
-        <w:ind w:left="720"/>
-      </w:pPr>
-      <w:r>
-        <w:t>If a function or method uses the new operator, then a call is made to the run-time library function __</w:t>
-      </w:r>
-      <w:proofErr w:type="spellStart"/>
-      <w:r>
-        <w:t>AddGarbage</w:t>
-      </w:r>
-      <w:proofErr w:type="spellEnd"/>
-      <w:r>
-        <w:t>() when the function returns. The __</w:t>
-      </w:r>
-      <w:proofErr w:type="spellStart"/>
-      <w:r>
-        <w:t>AddGarbage</w:t>
-      </w:r>
-      <w:proofErr w:type="spellEnd"/>
-      <w:r>
-        <w:t>() function moves objects off the function’s object list onto the garbage collector’s list.</w:t>
-      </w:r>
-    </w:p>
-    <w:p/>
-    <w:p>
-      <w:pPr>
-        <w:pStyle w:val="Heading1"/>
-      </w:pPr>
-      <w:bookmarkStart w:id="58" w:name="_Toc132577164"/>
+      <w:bookmarkStart w:id="60" w:name="_Toc132577164"/>
       <w:r>
         <w:t>Limitations</w:t>
       </w:r>
-      <w:bookmarkEnd w:id="58"/>
+      <w:bookmarkEnd w:id="60"/>
     </w:p>
     <w:p>
       <w:pPr>
@@ -13511,6 +15248,7 @@
         <w:rPr>
           <w:sz w:val="20"/>
         </w:rPr>
+        <w:lastRenderedPageBreak/>
         <w:t>Number of basic blocks in a function: 10,000 max.</w:t>
       </w:r>
     </w:p>
@@ -13523,12 +15261,11 @@
       <w:pPr>
         <w:pStyle w:val="Heading1"/>
       </w:pPr>
-      <w:bookmarkStart w:id="59" w:name="_Toc132577165"/>
-      <w:r>
-        <w:lastRenderedPageBreak/>
+      <w:bookmarkStart w:id="61" w:name="_Toc132577165"/>
+      <w:r>
         <w:t>Return Block</w:t>
       </w:r>
-      <w:bookmarkEnd w:id="59"/>
+      <w:bookmarkEnd w:id="61"/>
     </w:p>
     <w:p>
       <w:r>

</xml_diff>